<commit_message>
Running Animation and Basic Forward Movement
Player Character now moves right when Right Arrow pressed and run animation plays when key is held
</commit_message>
<xml_diff>
--- a/Assessment_2_Design_Document_Project-Fabian.docx
+++ b/Assessment_2_Design_Document_Project-Fabian.docx
@@ -96,8 +96,6 @@
         </w:rPr>
         <w:t>&gt;</w:t>
       </w:r>
-      <w:bookmarkStart w:id="0" w:name="_GoBack"/>
-      <w:bookmarkEnd w:id="0"/>
     </w:p>
     <w:p>
       <w:pPr>
@@ -980,35 +978,165 @@
         <w:t>References</w:t>
       </w:r>
     </w:p>
-    <w:p>
-      <w:pPr>
-        <w:rPr>
-          <w:sz w:val="32"/>
-          <w:szCs w:val="32"/>
-        </w:rPr>
-      </w:pPr>
-      <w:r>
-        <w:rPr>
-          <w:sz w:val="32"/>
-          <w:szCs w:val="32"/>
-        </w:rPr>
-        <w:t>&lt;You need to list all references used to develop this game?  Online tutorials.  Book references.  Etc.&gt;</w:t>
-      </w:r>
-    </w:p>
-    <w:p>
-      <w:pPr>
-        <w:rPr>
-          <w:sz w:val="32"/>
-          <w:szCs w:val="32"/>
-        </w:rPr>
-      </w:pPr>
-      <w:r>
-        <w:rPr>
-          <w:sz w:val="32"/>
-          <w:szCs w:val="32"/>
-        </w:rPr>
-        <w:t>No completed references yet, nothing locked in</w:t>
-      </w:r>
+    <w:p/>
+    <w:p>
+      <w:pPr>
+        <w:pStyle w:val="ListParagraph"/>
+        <w:numPr>
+          <w:ilvl w:val="0"/>
+          <w:numId w:val="4"/>
+        </w:numPr>
+        <w:rPr>
+          <w:sz w:val="32"/>
+          <w:szCs w:val="32"/>
+        </w:rPr>
+      </w:pPr>
+      <w:r>
+        <w:rPr>
+          <w:rFonts w:cs="Arial"/>
+          <w:bCs/>
+          <w:sz w:val="32"/>
+          <w:szCs w:val="32"/>
+        </w:rPr>
+        <w:t xml:space="preserve">Unity 5 2D Platformer Tutorial - Part 1 - Setup, </w:t>
+      </w:r>
+      <w:proofErr w:type="spellStart"/>
+      <w:r>
+        <w:rPr>
+          <w:rFonts w:cs="Arial"/>
+          <w:bCs/>
+          <w:sz w:val="32"/>
+          <w:szCs w:val="32"/>
+        </w:rPr>
+        <w:t>Animations</w:t>
+      </w:r>
+      <w:proofErr w:type="spellEnd"/>
+    </w:p>
+    <w:p>
+      <w:pPr>
+        <w:rPr>
+          <w:sz w:val="32"/>
+          <w:szCs w:val="32"/>
+        </w:rPr>
+      </w:pPr>
+      <w:proofErr w:type="spellStart"/>
+      <w:r>
+        <w:rPr>
+          <w:sz w:val="32"/>
+          <w:szCs w:val="32"/>
+        </w:rPr>
+        <w:t>Gucio</w:t>
+      </w:r>
+      <w:proofErr w:type="spellEnd"/>
+      <w:r>
+        <w:rPr>
+          <w:sz w:val="32"/>
+          <w:szCs w:val="32"/>
+        </w:rPr>
+        <w:t xml:space="preserve"> </w:t>
+      </w:r>
+      <w:proofErr w:type="spellStart"/>
+      <w:r>
+        <w:rPr>
+          <w:sz w:val="32"/>
+          <w:szCs w:val="32"/>
+        </w:rPr>
+        <w:t>Devs</w:t>
+      </w:r>
+      <w:proofErr w:type="spellEnd"/>
+    </w:p>
+    <w:p>
+      <w:pPr>
+        <w:rPr>
+          <w:sz w:val="32"/>
+          <w:szCs w:val="32"/>
+        </w:rPr>
+      </w:pPr>
+      <w:hyperlink r:id="rId5" w:history="1">
+        <w:r>
+          <w:rPr>
+            <w:rStyle w:val="Hyperlink"/>
+            <w:sz w:val="32"/>
+            <w:szCs w:val="32"/>
+          </w:rPr>
+          <w:t>https://www.youtube.com/watch?v=oK_NzdVSxaQ&amp;list=PLq3pyCh4J1B2va_ftIthSpUaQH0LycRA-</w:t>
+        </w:r>
+      </w:hyperlink>
+    </w:p>
+    <w:p>
+      <w:pPr>
+        <w:pStyle w:val="ListParagraph"/>
+        <w:numPr>
+          <w:ilvl w:val="0"/>
+          <w:numId w:val="4"/>
+        </w:numPr>
+        <w:rPr>
+          <w:sz w:val="32"/>
+          <w:szCs w:val="32"/>
+        </w:rPr>
+      </w:pPr>
+      <w:r>
+        <w:rPr>
+          <w:rFonts w:cs="Arial"/>
+          <w:bCs/>
+          <w:sz w:val="32"/>
+          <w:szCs w:val="32"/>
+        </w:rPr>
+        <w:t>How to make a 2D Platformer - Basics - Unity Tutorial</w:t>
+      </w:r>
+    </w:p>
+    <w:p>
+      <w:pPr>
+        <w:rPr>
+          <w:sz w:val="32"/>
+          <w:szCs w:val="32"/>
+        </w:rPr>
+      </w:pPr>
+      <w:proofErr w:type="spellStart"/>
+      <w:r>
+        <w:rPr>
+          <w:sz w:val="32"/>
+          <w:szCs w:val="32"/>
+        </w:rPr>
+        <w:t>Brackeys</w:t>
+      </w:r>
+      <w:proofErr w:type="spellEnd"/>
+    </w:p>
+    <w:p>
+      <w:pPr>
+        <w:rPr>
+          <w:sz w:val="32"/>
+          <w:szCs w:val="32"/>
+        </w:rPr>
+      </w:pPr>
+      <w:hyperlink r:id="rId6" w:history="1">
+        <w:r>
+          <w:rPr>
+            <w:rStyle w:val="Hyperlink"/>
+            <w:sz w:val="32"/>
+            <w:szCs w:val="32"/>
+          </w:rPr>
+          <w:t>https://www.youtube.com/watch?v=UbPiCgCkHTE&amp;list=PLPV2KyIb3jR42oVBU6K2DIL6Y22Ry9J1c</w:t>
+        </w:r>
+      </w:hyperlink>
+    </w:p>
+    <w:p>
+      <w:pPr>
+        <w:rPr>
+          <w:sz w:val="32"/>
+          <w:szCs w:val="32"/>
+        </w:rPr>
+      </w:pPr>
+      <w:bookmarkStart w:id="0" w:name="_GoBack"/>
+      <w:bookmarkEnd w:id="0"/>
+    </w:p>
+    <w:p>
+      <w:pPr>
+        <w:rPr>
+          <w:sz w:val="32"/>
+          <w:szCs w:val="32"/>
+        </w:rPr>
+      </w:pPr>
     </w:p>
     <w:sectPr>
       <w:pgSz w:w="11906" w:h="16838"/>
@@ -1248,11 +1376,192 @@
       </w:rPr>
     </w:lvl>
   </w:abstractNum>
+  <w:abstractNum w:abstractNumId="2" w15:restartNumberingAfterBreak="0">
+    <w:nsid w:val="4D2D6E2D"/>
+    <w:multiLevelType w:val="hybridMultilevel"/>
+    <w:tmpl w:val="189C9742"/>
+    <w:lvl w:ilvl="0" w:tplc="0C09000F">
+      <w:start w:val="1"/>
+      <w:numFmt w:val="decimal"/>
+      <w:lvlText w:val="%1."/>
+      <w:lvlJc w:val="left"/>
+      <w:pPr>
+        <w:ind w:left="720" w:hanging="360"/>
+      </w:pPr>
+    </w:lvl>
+    <w:lvl w:ilvl="1" w:tplc="0C090019" w:tentative="1">
+      <w:start w:val="1"/>
+      <w:numFmt w:val="lowerLetter"/>
+      <w:lvlText w:val="%2."/>
+      <w:lvlJc w:val="left"/>
+      <w:pPr>
+        <w:ind w:left="1440" w:hanging="360"/>
+      </w:pPr>
+    </w:lvl>
+    <w:lvl w:ilvl="2" w:tplc="0C09001B" w:tentative="1">
+      <w:start w:val="1"/>
+      <w:numFmt w:val="lowerRoman"/>
+      <w:lvlText w:val="%3."/>
+      <w:lvlJc w:val="right"/>
+      <w:pPr>
+        <w:ind w:left="2160" w:hanging="180"/>
+      </w:pPr>
+    </w:lvl>
+    <w:lvl w:ilvl="3" w:tplc="0C09000F" w:tentative="1">
+      <w:start w:val="1"/>
+      <w:numFmt w:val="decimal"/>
+      <w:lvlText w:val="%4."/>
+      <w:lvlJc w:val="left"/>
+      <w:pPr>
+        <w:ind w:left="2880" w:hanging="360"/>
+      </w:pPr>
+    </w:lvl>
+    <w:lvl w:ilvl="4" w:tplc="0C090019" w:tentative="1">
+      <w:start w:val="1"/>
+      <w:numFmt w:val="lowerLetter"/>
+      <w:lvlText w:val="%5."/>
+      <w:lvlJc w:val="left"/>
+      <w:pPr>
+        <w:ind w:left="3600" w:hanging="360"/>
+      </w:pPr>
+    </w:lvl>
+    <w:lvl w:ilvl="5" w:tplc="0C09001B" w:tentative="1">
+      <w:start w:val="1"/>
+      <w:numFmt w:val="lowerRoman"/>
+      <w:lvlText w:val="%6."/>
+      <w:lvlJc w:val="right"/>
+      <w:pPr>
+        <w:ind w:left="4320" w:hanging="180"/>
+      </w:pPr>
+    </w:lvl>
+    <w:lvl w:ilvl="6" w:tplc="0C09000F" w:tentative="1">
+      <w:start w:val="1"/>
+      <w:numFmt w:val="decimal"/>
+      <w:lvlText w:val="%7."/>
+      <w:lvlJc w:val="left"/>
+      <w:pPr>
+        <w:ind w:left="5040" w:hanging="360"/>
+      </w:pPr>
+    </w:lvl>
+    <w:lvl w:ilvl="7" w:tplc="0C090019" w:tentative="1">
+      <w:start w:val="1"/>
+      <w:numFmt w:val="lowerLetter"/>
+      <w:lvlText w:val="%8."/>
+      <w:lvlJc w:val="left"/>
+      <w:pPr>
+        <w:ind w:left="5760" w:hanging="360"/>
+      </w:pPr>
+    </w:lvl>
+    <w:lvl w:ilvl="8" w:tplc="0C09001B" w:tentative="1">
+      <w:start w:val="1"/>
+      <w:numFmt w:val="lowerRoman"/>
+      <w:lvlText w:val="%9."/>
+      <w:lvlJc w:val="right"/>
+      <w:pPr>
+        <w:ind w:left="6480" w:hanging="180"/>
+      </w:pPr>
+    </w:lvl>
+  </w:abstractNum>
+  <w:abstractNum w:abstractNumId="3" w15:restartNumberingAfterBreak="0">
+    <w:nsid w:val="57DF5335"/>
+    <w:multiLevelType w:val="hybridMultilevel"/>
+    <w:tmpl w:val="1C148716"/>
+    <w:lvl w:ilvl="0" w:tplc="B7640662">
+      <w:start w:val="1"/>
+      <w:numFmt w:val="decimal"/>
+      <w:lvlText w:val="%1."/>
+      <w:lvlJc w:val="left"/>
+      <w:pPr>
+        <w:ind w:left="720" w:hanging="360"/>
+      </w:pPr>
+      <w:rPr>
+        <w:rFonts w:cs="Arial" w:hint="default"/>
+      </w:rPr>
+    </w:lvl>
+    <w:lvl w:ilvl="1" w:tplc="0C090019" w:tentative="1">
+      <w:start w:val="1"/>
+      <w:numFmt w:val="lowerLetter"/>
+      <w:lvlText w:val="%2."/>
+      <w:lvlJc w:val="left"/>
+      <w:pPr>
+        <w:ind w:left="1440" w:hanging="360"/>
+      </w:pPr>
+    </w:lvl>
+    <w:lvl w:ilvl="2" w:tplc="0C09001B" w:tentative="1">
+      <w:start w:val="1"/>
+      <w:numFmt w:val="lowerRoman"/>
+      <w:lvlText w:val="%3."/>
+      <w:lvlJc w:val="right"/>
+      <w:pPr>
+        <w:ind w:left="2160" w:hanging="180"/>
+      </w:pPr>
+    </w:lvl>
+    <w:lvl w:ilvl="3" w:tplc="0C09000F" w:tentative="1">
+      <w:start w:val="1"/>
+      <w:numFmt w:val="decimal"/>
+      <w:lvlText w:val="%4."/>
+      <w:lvlJc w:val="left"/>
+      <w:pPr>
+        <w:ind w:left="2880" w:hanging="360"/>
+      </w:pPr>
+    </w:lvl>
+    <w:lvl w:ilvl="4" w:tplc="0C090019" w:tentative="1">
+      <w:start w:val="1"/>
+      <w:numFmt w:val="lowerLetter"/>
+      <w:lvlText w:val="%5."/>
+      <w:lvlJc w:val="left"/>
+      <w:pPr>
+        <w:ind w:left="3600" w:hanging="360"/>
+      </w:pPr>
+    </w:lvl>
+    <w:lvl w:ilvl="5" w:tplc="0C09001B" w:tentative="1">
+      <w:start w:val="1"/>
+      <w:numFmt w:val="lowerRoman"/>
+      <w:lvlText w:val="%6."/>
+      <w:lvlJc w:val="right"/>
+      <w:pPr>
+        <w:ind w:left="4320" w:hanging="180"/>
+      </w:pPr>
+    </w:lvl>
+    <w:lvl w:ilvl="6" w:tplc="0C09000F" w:tentative="1">
+      <w:start w:val="1"/>
+      <w:numFmt w:val="decimal"/>
+      <w:lvlText w:val="%7."/>
+      <w:lvlJc w:val="left"/>
+      <w:pPr>
+        <w:ind w:left="5040" w:hanging="360"/>
+      </w:pPr>
+    </w:lvl>
+    <w:lvl w:ilvl="7" w:tplc="0C090019" w:tentative="1">
+      <w:start w:val="1"/>
+      <w:numFmt w:val="lowerLetter"/>
+      <w:lvlText w:val="%8."/>
+      <w:lvlJc w:val="left"/>
+      <w:pPr>
+        <w:ind w:left="5760" w:hanging="360"/>
+      </w:pPr>
+    </w:lvl>
+    <w:lvl w:ilvl="8" w:tplc="0C09001B" w:tentative="1">
+      <w:start w:val="1"/>
+      <w:numFmt w:val="lowerRoman"/>
+      <w:lvlText w:val="%9."/>
+      <w:lvlJc w:val="right"/>
+      <w:pPr>
+        <w:ind w:left="6480" w:hanging="180"/>
+      </w:pPr>
+    </w:lvl>
+  </w:abstractNum>
   <w:num w:numId="1">
     <w:abstractNumId w:val="1"/>
   </w:num>
   <w:num w:numId="2">
     <w:abstractNumId w:val="0"/>
+  </w:num>
+  <w:num w:numId="3">
+    <w:abstractNumId w:val="2"/>
+  </w:num>
+  <w:num w:numId="4">
+    <w:abstractNumId w:val="3"/>
   </w:num>
 </w:numbering>
 </file>
@@ -1762,6 +2071,17 @@
       <w:contextualSpacing/>
     </w:pPr>
   </w:style>
+  <w:style w:type="character" w:styleId="Hyperlink">
+    <w:name w:val="Hyperlink"/>
+    <w:basedOn w:val="DefaultParagraphFont"/>
+    <w:uiPriority w:val="99"/>
+    <w:unhideWhenUsed/>
+    <w:rsid w:val="004F1461"/>
+    <w:rPr>
+      <w:color w:val="0000FF" w:themeColor="hyperlink"/>
+      <w:u w:val="single"/>
+    </w:rPr>
+  </w:style>
 </w:styles>
 </file>
 

</xml_diff>

<commit_message>
Enemy movement, Enemy animation, Destroy when hit with projectile
The Enemy can now move to the left and is animated, the enemy is destroyed when it comes in contact with the axe projectile or the boundary of the screen
</commit_message>
<xml_diff>
--- a/Assessment_2_Design_Document_Project-Fabian.docx
+++ b/Assessment_2_Design_Document_Project-Fabian.docx
@@ -1245,8 +1245,6 @@
         </w:rPr>
         <w:t xml:space="preserve"> 4A</w:t>
       </w:r>
-      <w:bookmarkStart w:id="0" w:name="_GoBack"/>
-      <w:bookmarkEnd w:id="0"/>
     </w:p>
     <w:p>
       <w:pPr>
@@ -1415,9 +1413,399 @@
           <w:ilvl w:val="0"/>
           <w:numId w:val="4"/>
         </w:numPr>
-        <w:rPr>
-          <w:sz w:val="32"/>
-          <w:szCs w:val="32"/>
+        <w:shd w:val="clear" w:color="auto" w:fill="FFFFFF"/>
+        <w:spacing w:after="0" w:line="240" w:lineRule="auto"/>
+        <w:outlineLvl w:val="0"/>
+        <w:rPr>
+          <w:rFonts w:eastAsia="Times New Roman" w:cs="Arial"/>
+          <w:kern w:val="36"/>
+          <w:sz w:val="32"/>
+          <w:szCs w:val="32"/>
+          <w:lang w:eastAsia="en-AU"/>
+        </w:rPr>
+      </w:pPr>
+      <w:r>
+        <w:rPr>
+          <w:rFonts w:eastAsia="Times New Roman" w:cs="Arial"/>
+          <w:kern w:val="36"/>
+          <w:sz w:val="32"/>
+          <w:szCs w:val="32"/>
+          <w:lang w:eastAsia="en-AU"/>
+        </w:rPr>
+        <w:t>Double Jumping &amp; Finding The Ground - Unity 2D Platformer Tutorial</w:t>
+      </w:r>
+    </w:p>
+    <w:p>
+      <w:pPr>
+        <w:pStyle w:val="ListParagraph"/>
+        <w:shd w:val="clear" w:color="auto" w:fill="FFFFFF"/>
+        <w:spacing w:after="0" w:line="240" w:lineRule="auto"/>
+        <w:outlineLvl w:val="0"/>
+        <w:rPr>
+          <w:rFonts w:eastAsia="Times New Roman" w:cs="Arial"/>
+          <w:kern w:val="36"/>
+          <w:sz w:val="32"/>
+          <w:szCs w:val="32"/>
+          <w:lang w:eastAsia="en-AU"/>
+        </w:rPr>
+      </w:pPr>
+    </w:p>
+    <w:p>
+      <w:pPr>
+        <w:pStyle w:val="ListParagraph"/>
+        <w:shd w:val="clear" w:color="auto" w:fill="FFFFFF"/>
+        <w:spacing w:after="0" w:line="240" w:lineRule="auto"/>
+        <w:outlineLvl w:val="0"/>
+        <w:rPr>
+          <w:rFonts w:eastAsia="Times New Roman" w:cs="Arial"/>
+          <w:kern w:val="36"/>
+          <w:sz w:val="32"/>
+          <w:szCs w:val="32"/>
+          <w:lang w:eastAsia="en-AU"/>
+        </w:rPr>
+      </w:pPr>
+      <w:proofErr w:type="spellStart"/>
+      <w:r>
+        <w:rPr>
+          <w:rFonts w:eastAsia="Times New Roman" w:cs="Arial"/>
+          <w:kern w:val="36"/>
+          <w:sz w:val="32"/>
+          <w:szCs w:val="32"/>
+          <w:lang w:eastAsia="en-AU"/>
+        </w:rPr>
+        <w:t>Gamesplusjames</w:t>
+      </w:r>
+      <w:proofErr w:type="spellEnd"/>
+    </w:p>
+    <w:p>
+      <w:pPr>
+        <w:pStyle w:val="ListParagraph"/>
+        <w:shd w:val="clear" w:color="auto" w:fill="FFFFFF"/>
+        <w:spacing w:after="0" w:line="240" w:lineRule="auto"/>
+        <w:outlineLvl w:val="0"/>
+        <w:rPr>
+          <w:rFonts w:eastAsia="Times New Roman" w:cs="Arial"/>
+          <w:kern w:val="36"/>
+          <w:sz w:val="32"/>
+          <w:szCs w:val="32"/>
+          <w:lang w:eastAsia="en-AU"/>
+        </w:rPr>
+      </w:pPr>
+    </w:p>
+    <w:p>
+      <w:pPr>
+        <w:pStyle w:val="ListParagraph"/>
+        <w:shd w:val="clear" w:color="auto" w:fill="FFFFFF"/>
+        <w:spacing w:after="0" w:line="240" w:lineRule="auto"/>
+        <w:outlineLvl w:val="0"/>
+        <w:rPr>
+          <w:rFonts w:eastAsia="Times New Roman" w:cs="Arial"/>
+          <w:kern w:val="36"/>
+          <w:sz w:val="32"/>
+          <w:szCs w:val="32"/>
+          <w:lang w:eastAsia="en-AU"/>
+        </w:rPr>
+      </w:pPr>
+      <w:hyperlink r:id="rId10" w:history="1">
+        <w:r>
+          <w:rPr>
+            <w:rStyle w:val="Hyperlink"/>
+            <w:rFonts w:eastAsia="Times New Roman" w:cs="Arial"/>
+            <w:kern w:val="36"/>
+            <w:sz w:val="32"/>
+            <w:szCs w:val="32"/>
+            <w:lang w:eastAsia="en-AU"/>
+          </w:rPr>
+          <w:t>https://www.youtube.com/watch?v=2akPDnmSfu8&amp;list=PLiyfvmtjWC_Up8XNvM3OSqgbJoMQgHkVz&amp;index=3</w:t>
+        </w:r>
+      </w:hyperlink>
+    </w:p>
+    <w:p>
+      <w:pPr>
+        <w:pStyle w:val="ListParagraph"/>
+        <w:shd w:val="clear" w:color="auto" w:fill="FFFFFF"/>
+        <w:spacing w:after="0" w:line="240" w:lineRule="auto"/>
+        <w:outlineLvl w:val="0"/>
+        <w:rPr>
+          <w:rFonts w:eastAsia="Times New Roman" w:cs="Arial"/>
+          <w:kern w:val="36"/>
+          <w:sz w:val="32"/>
+          <w:szCs w:val="32"/>
+          <w:lang w:eastAsia="en-AU"/>
+        </w:rPr>
+      </w:pPr>
+    </w:p>
+    <w:p>
+      <w:pPr>
+        <w:pStyle w:val="ListParagraph"/>
+        <w:numPr>
+          <w:ilvl w:val="0"/>
+          <w:numId w:val="4"/>
+        </w:numPr>
+        <w:shd w:val="clear" w:color="auto" w:fill="FFFFFF"/>
+        <w:spacing w:after="0" w:line="240" w:lineRule="auto"/>
+        <w:outlineLvl w:val="0"/>
+        <w:rPr>
+          <w:rFonts w:eastAsia="Times New Roman" w:cs="Arial"/>
+          <w:kern w:val="36"/>
+          <w:sz w:val="32"/>
+          <w:szCs w:val="32"/>
+          <w:lang w:eastAsia="en-AU"/>
+        </w:rPr>
+      </w:pPr>
+      <w:r>
+        <w:rPr>
+          <w:rFonts w:eastAsia="Times New Roman" w:cs="Arial"/>
+          <w:kern w:val="36"/>
+          <w:sz w:val="32"/>
+          <w:szCs w:val="32"/>
+          <w:lang w:eastAsia="en-AU"/>
+        </w:rPr>
+        <w:t>Boundary</w:t>
+      </w:r>
+    </w:p>
+    <w:p>
+      <w:pPr>
+        <w:pStyle w:val="ListParagraph"/>
+        <w:shd w:val="clear" w:color="auto" w:fill="FFFFFF"/>
+        <w:spacing w:after="0" w:line="240" w:lineRule="auto"/>
+        <w:outlineLvl w:val="0"/>
+        <w:rPr>
+          <w:rFonts w:eastAsia="Times New Roman" w:cs="Arial"/>
+          <w:kern w:val="36"/>
+          <w:sz w:val="32"/>
+          <w:szCs w:val="32"/>
+          <w:lang w:eastAsia="en-AU"/>
+        </w:rPr>
+      </w:pPr>
+    </w:p>
+    <w:p>
+      <w:pPr>
+        <w:pStyle w:val="ListParagraph"/>
+        <w:shd w:val="clear" w:color="auto" w:fill="FFFFFF"/>
+        <w:spacing w:after="0" w:line="240" w:lineRule="auto"/>
+        <w:outlineLvl w:val="0"/>
+        <w:rPr>
+          <w:rFonts w:eastAsia="Times New Roman" w:cs="Arial"/>
+          <w:kern w:val="36"/>
+          <w:sz w:val="32"/>
+          <w:szCs w:val="32"/>
+          <w:lang w:eastAsia="en-AU"/>
+        </w:rPr>
+      </w:pPr>
+      <w:r>
+        <w:rPr>
+          <w:rFonts w:eastAsia="Times New Roman" w:cs="Arial"/>
+          <w:kern w:val="36"/>
+          <w:sz w:val="32"/>
+          <w:szCs w:val="32"/>
+          <w:lang w:eastAsia="en-AU"/>
+        </w:rPr>
+        <w:t>Unity tutorials</w:t>
+      </w:r>
+    </w:p>
+    <w:p>
+      <w:pPr>
+        <w:pStyle w:val="ListParagraph"/>
+        <w:shd w:val="clear" w:color="auto" w:fill="FFFFFF"/>
+        <w:spacing w:after="0" w:line="240" w:lineRule="auto"/>
+        <w:outlineLvl w:val="0"/>
+        <w:rPr>
+          <w:rFonts w:eastAsia="Times New Roman" w:cs="Arial"/>
+          <w:kern w:val="36"/>
+          <w:sz w:val="32"/>
+          <w:szCs w:val="32"/>
+          <w:lang w:eastAsia="en-AU"/>
+        </w:rPr>
+      </w:pPr>
+      <w:hyperlink r:id="rId11" w:history="1">
+        <w:r>
+          <w:rPr>
+            <w:rStyle w:val="Hyperlink"/>
+            <w:rFonts w:eastAsia="Times New Roman" w:cs="Arial"/>
+            <w:kern w:val="36"/>
+            <w:sz w:val="32"/>
+            <w:szCs w:val="32"/>
+            <w:lang w:eastAsia="en-AU"/>
+          </w:rPr>
+          <w:t>https://unity3d.com/learn/tutorials/projects/space-shooter-tutorial/boundary?playlist=17147</w:t>
+        </w:r>
+      </w:hyperlink>
+    </w:p>
+    <w:p>
+      <w:pPr>
+        <w:pStyle w:val="ListParagraph"/>
+        <w:shd w:val="clear" w:color="auto" w:fill="FFFFFF"/>
+        <w:spacing w:after="0" w:line="240" w:lineRule="auto"/>
+        <w:outlineLvl w:val="0"/>
+        <w:rPr>
+          <w:rFonts w:eastAsia="Times New Roman" w:cs="Arial"/>
+          <w:kern w:val="36"/>
+          <w:sz w:val="32"/>
+          <w:szCs w:val="32"/>
+          <w:lang w:eastAsia="en-AU"/>
+        </w:rPr>
+      </w:pPr>
+    </w:p>
+    <w:p>
+      <w:pPr>
+        <w:pStyle w:val="ListParagraph"/>
+        <w:numPr>
+          <w:ilvl w:val="0"/>
+          <w:numId w:val="4"/>
+        </w:numPr>
+        <w:shd w:val="clear" w:color="auto" w:fill="FFFFFF"/>
+        <w:spacing w:after="0" w:line="240" w:lineRule="auto"/>
+        <w:outlineLvl w:val="0"/>
+        <w:rPr>
+          <w:rFonts w:eastAsia="Times New Roman" w:cs="Arial"/>
+          <w:kern w:val="36"/>
+          <w:sz w:val="32"/>
+          <w:szCs w:val="32"/>
+          <w:lang w:eastAsia="en-AU"/>
+        </w:rPr>
+      </w:pPr>
+      <w:r>
+        <w:rPr>
+          <w:rFonts w:eastAsia="Times New Roman" w:cs="Arial"/>
+          <w:kern w:val="36"/>
+          <w:sz w:val="32"/>
+          <w:szCs w:val="32"/>
+          <w:lang w:eastAsia="en-AU"/>
+        </w:rPr>
+        <w:t>Creating Hazards</w:t>
+      </w:r>
+    </w:p>
+    <w:p>
+      <w:pPr>
+        <w:pStyle w:val="ListParagraph"/>
+        <w:shd w:val="clear" w:color="auto" w:fill="FFFFFF"/>
+        <w:spacing w:after="0" w:line="240" w:lineRule="auto"/>
+        <w:outlineLvl w:val="0"/>
+        <w:rPr>
+          <w:rFonts w:eastAsia="Times New Roman" w:cs="Arial"/>
+          <w:kern w:val="36"/>
+          <w:sz w:val="32"/>
+          <w:szCs w:val="32"/>
+          <w:lang w:eastAsia="en-AU"/>
+        </w:rPr>
+      </w:pPr>
+    </w:p>
+    <w:p>
+      <w:pPr>
+        <w:pStyle w:val="ListParagraph"/>
+        <w:shd w:val="clear" w:color="auto" w:fill="FFFFFF"/>
+        <w:spacing w:after="0" w:line="240" w:lineRule="auto"/>
+        <w:outlineLvl w:val="0"/>
+        <w:rPr>
+          <w:rFonts w:eastAsia="Times New Roman" w:cs="Arial"/>
+          <w:kern w:val="36"/>
+          <w:sz w:val="32"/>
+          <w:szCs w:val="32"/>
+          <w:lang w:eastAsia="en-AU"/>
+        </w:rPr>
+      </w:pPr>
+      <w:r>
+        <w:rPr>
+          <w:rFonts w:eastAsia="Times New Roman" w:cs="Arial"/>
+          <w:kern w:val="36"/>
+          <w:sz w:val="32"/>
+          <w:szCs w:val="32"/>
+          <w:lang w:eastAsia="en-AU"/>
+        </w:rPr>
+        <w:t>Unity tutorials</w:t>
+      </w:r>
+    </w:p>
+    <w:p>
+      <w:pPr>
+        <w:pStyle w:val="ListParagraph"/>
+        <w:shd w:val="clear" w:color="auto" w:fill="FFFFFF"/>
+        <w:spacing w:after="0" w:line="240" w:lineRule="auto"/>
+        <w:outlineLvl w:val="0"/>
+        <w:rPr>
+          <w:rFonts w:eastAsia="Times New Roman" w:cs="Arial"/>
+          <w:kern w:val="36"/>
+          <w:sz w:val="32"/>
+          <w:szCs w:val="32"/>
+          <w:lang w:eastAsia="en-AU"/>
+        </w:rPr>
+      </w:pPr>
+    </w:p>
+    <w:p>
+      <w:pPr>
+        <w:pStyle w:val="ListParagraph"/>
+        <w:shd w:val="clear" w:color="auto" w:fill="FFFFFF"/>
+        <w:spacing w:after="0" w:line="240" w:lineRule="auto"/>
+        <w:outlineLvl w:val="0"/>
+        <w:rPr>
+          <w:rFonts w:eastAsia="Times New Roman" w:cs="Arial"/>
+          <w:kern w:val="36"/>
+          <w:sz w:val="32"/>
+          <w:szCs w:val="32"/>
+          <w:lang w:eastAsia="en-AU"/>
+        </w:rPr>
+      </w:pPr>
+      <w:hyperlink r:id="rId12" w:history="1">
+        <w:r>
+          <w:rPr>
+            <w:rStyle w:val="Hyperlink"/>
+            <w:rFonts w:eastAsia="Times New Roman" w:cs="Arial"/>
+            <w:kern w:val="36"/>
+            <w:sz w:val="32"/>
+            <w:szCs w:val="32"/>
+            <w:lang w:eastAsia="en-AU"/>
+          </w:rPr>
+          <w:t>https://unity3d.com/learn/tutorials/projects/space-shooter-tutorial/creating-hazards?playlist=17147</w:t>
+        </w:r>
+      </w:hyperlink>
+    </w:p>
+    <w:p>
+      <w:pPr>
+        <w:pStyle w:val="ListParagraph"/>
+        <w:shd w:val="clear" w:color="auto" w:fill="FFFFFF"/>
+        <w:spacing w:after="0" w:line="240" w:lineRule="auto"/>
+        <w:outlineLvl w:val="0"/>
+        <w:rPr>
+          <w:rFonts w:eastAsia="Times New Roman" w:cs="Arial"/>
+          <w:kern w:val="36"/>
+          <w:sz w:val="32"/>
+          <w:szCs w:val="32"/>
+          <w:lang w:eastAsia="en-AU"/>
+        </w:rPr>
+      </w:pPr>
+    </w:p>
+    <w:p>
+      <w:pPr>
+        <w:pStyle w:val="ListParagraph"/>
+        <w:numPr>
+          <w:ilvl w:val="0"/>
+          <w:numId w:val="4"/>
+        </w:numPr>
+        <w:shd w:val="clear" w:color="auto" w:fill="FFFFFF"/>
+        <w:spacing w:after="0" w:line="240" w:lineRule="auto"/>
+        <w:outlineLvl w:val="0"/>
+        <w:rPr>
+          <w:rFonts w:eastAsia="Times New Roman" w:cs="Arial"/>
+          <w:kern w:val="36"/>
+          <w:sz w:val="32"/>
+          <w:szCs w:val="32"/>
+          <w:lang w:eastAsia="en-AU"/>
+        </w:rPr>
+      </w:pPr>
+      <w:bookmarkStart w:id="0" w:name="_GoBack"/>
+      <w:bookmarkEnd w:id="0"/>
+    </w:p>
+    <w:p>
+      <w:pPr>
+        <w:shd w:val="clear" w:color="auto" w:fill="FFFFFF"/>
+        <w:spacing w:after="0" w:line="240" w:lineRule="auto"/>
+        <w:outlineLvl w:val="0"/>
+        <w:rPr>
+          <w:rFonts w:eastAsia="Times New Roman" w:cs="Arial"/>
+          <w:kern w:val="36"/>
+          <w:sz w:val="32"/>
+          <w:szCs w:val="32"/>
+          <w:lang w:eastAsia="en-AU"/>
         </w:rPr>
       </w:pPr>
     </w:p>
@@ -1773,7 +2161,7 @@
   <w:abstractNum w:abstractNumId="3" w15:restartNumberingAfterBreak="0">
     <w:nsid w:val="57DF5335"/>
     <w:multiLevelType w:val="hybridMultilevel"/>
-    <w:tmpl w:val="1C148716"/>
+    <w:tmpl w:val="720CC9E2"/>
     <w:lvl w:ilvl="0" w:tplc="B7640662">
       <w:start w:val="1"/>
       <w:numFmt w:val="decimal"/>
@@ -1857,6 +2245,119 @@
       <w:pPr>
         <w:ind w:left="6480" w:hanging="180"/>
       </w:pPr>
+    </w:lvl>
+  </w:abstractNum>
+  <w:abstractNum w:abstractNumId="4" w15:restartNumberingAfterBreak="0">
+    <w:nsid w:val="6755747A"/>
+    <w:multiLevelType w:val="hybridMultilevel"/>
+    <w:tmpl w:val="8BEEA460"/>
+    <w:lvl w:ilvl="0" w:tplc="0C090001">
+      <w:start w:val="1"/>
+      <w:numFmt w:val="bullet"/>
+      <w:lvlText w:val=""/>
+      <w:lvlJc w:val="left"/>
+      <w:pPr>
+        <w:ind w:left="1440" w:hanging="360"/>
+      </w:pPr>
+      <w:rPr>
+        <w:rFonts w:ascii="Symbol" w:hAnsi="Symbol" w:hint="default"/>
+      </w:rPr>
+    </w:lvl>
+    <w:lvl w:ilvl="1" w:tplc="0C090003" w:tentative="1">
+      <w:start w:val="1"/>
+      <w:numFmt w:val="bullet"/>
+      <w:lvlText w:val="o"/>
+      <w:lvlJc w:val="left"/>
+      <w:pPr>
+        <w:ind w:left="2160" w:hanging="360"/>
+      </w:pPr>
+      <w:rPr>
+        <w:rFonts w:ascii="Courier New" w:hAnsi="Courier New" w:cs="Courier New" w:hint="default"/>
+      </w:rPr>
+    </w:lvl>
+    <w:lvl w:ilvl="2" w:tplc="0C090005" w:tentative="1">
+      <w:start w:val="1"/>
+      <w:numFmt w:val="bullet"/>
+      <w:lvlText w:val=""/>
+      <w:lvlJc w:val="left"/>
+      <w:pPr>
+        <w:ind w:left="2880" w:hanging="360"/>
+      </w:pPr>
+      <w:rPr>
+        <w:rFonts w:ascii="Wingdings" w:hAnsi="Wingdings" w:hint="default"/>
+      </w:rPr>
+    </w:lvl>
+    <w:lvl w:ilvl="3" w:tplc="0C090001" w:tentative="1">
+      <w:start w:val="1"/>
+      <w:numFmt w:val="bullet"/>
+      <w:lvlText w:val=""/>
+      <w:lvlJc w:val="left"/>
+      <w:pPr>
+        <w:ind w:left="3600" w:hanging="360"/>
+      </w:pPr>
+      <w:rPr>
+        <w:rFonts w:ascii="Symbol" w:hAnsi="Symbol" w:hint="default"/>
+      </w:rPr>
+    </w:lvl>
+    <w:lvl w:ilvl="4" w:tplc="0C090003" w:tentative="1">
+      <w:start w:val="1"/>
+      <w:numFmt w:val="bullet"/>
+      <w:lvlText w:val="o"/>
+      <w:lvlJc w:val="left"/>
+      <w:pPr>
+        <w:ind w:left="4320" w:hanging="360"/>
+      </w:pPr>
+      <w:rPr>
+        <w:rFonts w:ascii="Courier New" w:hAnsi="Courier New" w:cs="Courier New" w:hint="default"/>
+      </w:rPr>
+    </w:lvl>
+    <w:lvl w:ilvl="5" w:tplc="0C090005" w:tentative="1">
+      <w:start w:val="1"/>
+      <w:numFmt w:val="bullet"/>
+      <w:lvlText w:val=""/>
+      <w:lvlJc w:val="left"/>
+      <w:pPr>
+        <w:ind w:left="5040" w:hanging="360"/>
+      </w:pPr>
+      <w:rPr>
+        <w:rFonts w:ascii="Wingdings" w:hAnsi="Wingdings" w:hint="default"/>
+      </w:rPr>
+    </w:lvl>
+    <w:lvl w:ilvl="6" w:tplc="0C090001" w:tentative="1">
+      <w:start w:val="1"/>
+      <w:numFmt w:val="bullet"/>
+      <w:lvlText w:val=""/>
+      <w:lvlJc w:val="left"/>
+      <w:pPr>
+        <w:ind w:left="5760" w:hanging="360"/>
+      </w:pPr>
+      <w:rPr>
+        <w:rFonts w:ascii="Symbol" w:hAnsi="Symbol" w:hint="default"/>
+      </w:rPr>
+    </w:lvl>
+    <w:lvl w:ilvl="7" w:tplc="0C090003" w:tentative="1">
+      <w:start w:val="1"/>
+      <w:numFmt w:val="bullet"/>
+      <w:lvlText w:val="o"/>
+      <w:lvlJc w:val="left"/>
+      <w:pPr>
+        <w:ind w:left="6480" w:hanging="360"/>
+      </w:pPr>
+      <w:rPr>
+        <w:rFonts w:ascii="Courier New" w:hAnsi="Courier New" w:cs="Courier New" w:hint="default"/>
+      </w:rPr>
+    </w:lvl>
+    <w:lvl w:ilvl="8" w:tplc="0C090005" w:tentative="1">
+      <w:start w:val="1"/>
+      <w:numFmt w:val="bullet"/>
+      <w:lvlText w:val=""/>
+      <w:lvlJc w:val="left"/>
+      <w:pPr>
+        <w:ind w:left="7200" w:hanging="360"/>
+      </w:pPr>
+      <w:rPr>
+        <w:rFonts w:ascii="Wingdings" w:hAnsi="Wingdings" w:hint="default"/>
+      </w:rPr>
     </w:lvl>
   </w:abstractNum>
   <w:num w:numId="1">
@@ -1870,6 +2371,9 @@
   </w:num>
   <w:num w:numId="4">
     <w:abstractNumId w:val="3"/>
+  </w:num>
+  <w:num w:numId="5">
+    <w:abstractNumId w:val="4"/>
   </w:num>
 </w:numbering>
 </file>

</xml_diff>

<commit_message>
Updated and Finalised Design Document
Cleaned up Design Document and final submission
</commit_message>
<xml_diff>
--- a/Assessment_2_Design_Document_Project-Fabian.docx
+++ b/Assessment_2_Design_Document_Project-Fabian.docx
@@ -38,56 +38,192 @@
           <w:sz w:val="32"/>
           <w:szCs w:val="32"/>
         </w:rPr>
-        <w:t xml:space="preserve">&lt;What </w:t>
-      </w:r>
-      <w:r>
-        <w:rPr>
-          <w:sz w:val="32"/>
-          <w:szCs w:val="32"/>
-        </w:rPr>
-        <w:t>title</w:t>
-      </w:r>
-      <w:r>
-        <w:rPr>
-          <w:sz w:val="32"/>
-          <w:szCs w:val="32"/>
-        </w:rPr>
-        <w:t xml:space="preserve"> would appear on the box, App Store, Steam, </w:t>
-      </w:r>
-      <w:r>
-        <w:rPr>
-          <w:sz w:val="32"/>
-          <w:szCs w:val="32"/>
-        </w:rPr>
-        <w:t>itch.io, e</w:t>
-      </w:r>
-      <w:r>
-        <w:rPr>
-          <w:sz w:val="32"/>
-          <w:szCs w:val="32"/>
-        </w:rPr>
-        <w:t xml:space="preserve">tc.  Can you come up with a </w:t>
-      </w:r>
-      <w:r>
-        <w:rPr>
-          <w:sz w:val="32"/>
-          <w:szCs w:val="32"/>
-        </w:rPr>
-        <w:t>title</w:t>
-      </w:r>
-      <w:r>
-        <w:rPr>
-          <w:sz w:val="32"/>
-          <w:szCs w:val="32"/>
-        </w:rPr>
-        <w:t xml:space="preserve"> that is unique, descriptive, funny, or clever?  It does not have to be all of these things, but it probably should b</w:t>
-      </w:r>
-      <w:r>
-        <w:rPr>
-          <w:sz w:val="32"/>
-          <w:szCs w:val="32"/>
-        </w:rPr>
-        <w:t>e more than one of these things</w:t>
+        <w:t>Viking Bash</w:t>
+      </w:r>
+    </w:p>
+    <w:p>
+      <w:pPr>
+        <w:pStyle w:val="Heading2"/>
+      </w:pPr>
+    </w:p>
+    <w:p>
+      <w:pPr>
+        <w:pStyle w:val="Heading2"/>
+      </w:pPr>
+      <w:r>
+        <w:t>S</w:t>
+      </w:r>
+      <w:r>
+        <w:t xml:space="preserve">ummary of </w:t>
+      </w:r>
+      <w:r>
+        <w:t>game’s story</w:t>
+      </w:r>
+      <w:r>
+        <w:t>,</w:t>
+      </w:r>
+      <w:r>
+        <w:t xml:space="preserve"> focusing on game</w:t>
+      </w:r>
+      <w:r>
+        <w:t>play</w:t>
+      </w:r>
+    </w:p>
+    <w:p>
+      <w:pPr>
+        <w:rPr>
+          <w:sz w:val="32"/>
+          <w:szCs w:val="32"/>
+        </w:rPr>
+      </w:pPr>
+      <w:r>
+        <w:rPr>
+          <w:sz w:val="32"/>
+          <w:szCs w:val="32"/>
+        </w:rPr>
+        <w:t>Defend your village from approaching Vikings, grab your trusty fire axe and start shooting!</w:t>
+      </w:r>
+    </w:p>
+    <w:p>
+      <w:pPr>
+        <w:pStyle w:val="Heading2"/>
+      </w:pPr>
+    </w:p>
+    <w:p>
+      <w:pPr>
+        <w:pStyle w:val="Heading2"/>
+      </w:pPr>
+      <w:r>
+        <w:t xml:space="preserve">Intended </w:t>
+      </w:r>
+      <w:r>
+        <w:t>systems</w:t>
+      </w:r>
+    </w:p>
+    <w:p>
+      <w:pPr>
+        <w:rPr>
+          <w:sz w:val="32"/>
+          <w:szCs w:val="32"/>
+        </w:rPr>
+      </w:pPr>
+      <w:r>
+        <w:rPr>
+          <w:sz w:val="32"/>
+          <w:szCs w:val="32"/>
+        </w:rPr>
+        <w:t>Run and Jump, enemies move</w:t>
+      </w:r>
+      <w:r>
+        <w:rPr>
+          <w:sz w:val="32"/>
+          <w:szCs w:val="32"/>
+        </w:rPr>
+        <w:t xml:space="preserve"> right to left, hit them with fireballs from your axe to defeat them and raise your score</w:t>
+      </w:r>
+      <w:r>
+        <w:rPr>
+          <w:sz w:val="32"/>
+          <w:szCs w:val="32"/>
+        </w:rPr>
+        <w:t>, get to the end of the level, need to make player character jump and mov</w:t>
+      </w:r>
+      <w:r>
+        <w:rPr>
+          <w:sz w:val="32"/>
+          <w:szCs w:val="32"/>
+        </w:rPr>
+        <w:t>e smoothly and fire shots.</w:t>
+      </w:r>
+    </w:p>
+    <w:p>
+      <w:pPr>
+        <w:pStyle w:val="Heading2"/>
+      </w:pPr>
+    </w:p>
+    <w:p>
+      <w:pPr>
+        <w:pStyle w:val="Heading2"/>
+      </w:pPr>
+      <w:r>
+        <w:t>Intended a</w:t>
+      </w:r>
+      <w:r>
+        <w:t>udience</w:t>
+      </w:r>
+    </w:p>
+    <w:p>
+      <w:pPr>
+        <w:rPr>
+          <w:sz w:val="32"/>
+          <w:szCs w:val="32"/>
+        </w:rPr>
+      </w:pPr>
+      <w:r>
+        <w:rPr>
+          <w:sz w:val="32"/>
+          <w:szCs w:val="32"/>
+        </w:rPr>
+        <w:t>Casual players, all ages and genders</w:t>
+      </w:r>
+      <w:r>
+        <w:rPr>
+          <w:sz w:val="32"/>
+          <w:szCs w:val="32"/>
+        </w:rPr>
+        <w:t>, Viking warlords, axe wielders etc.</w:t>
+      </w:r>
+    </w:p>
+    <w:p>
+      <w:pPr>
+        <w:pStyle w:val="Heading2"/>
+      </w:pPr>
+    </w:p>
+    <w:p>
+      <w:pPr>
+        <w:pStyle w:val="Heading2"/>
+      </w:pPr>
+      <w:r>
+        <w:t>2-3 similar g</w:t>
+      </w:r>
+      <w:r>
+        <w:t>ames</w:t>
+      </w:r>
+    </w:p>
+    <w:p>
+      <w:pPr>
+        <w:rPr>
+          <w:sz w:val="32"/>
+          <w:szCs w:val="32"/>
+        </w:rPr>
+      </w:pPr>
+      <w:r>
+        <w:rPr>
+          <w:sz w:val="32"/>
+          <w:szCs w:val="32"/>
+        </w:rPr>
+        <w:t xml:space="preserve">&lt;Even the most unique and unusual games have similarities with existing games, even if the similarity is only how unusual the game is!  </w:t>
+      </w:r>
+      <w:r>
+        <w:rPr>
+          <w:sz w:val="32"/>
+          <w:szCs w:val="32"/>
+        </w:rPr>
+        <w:t>What games are most similar to this game</w:t>
+      </w:r>
+      <w:r>
+        <w:rPr>
+          <w:sz w:val="32"/>
+          <w:szCs w:val="32"/>
+        </w:rPr>
+        <w:t>.  L</w:t>
+      </w:r>
+      <w:r>
+        <w:rPr>
+          <w:sz w:val="32"/>
+          <w:szCs w:val="32"/>
+        </w:rPr>
+        <w:t>isting the specific features where appropriate</w:t>
       </w:r>
       <w:r>
         <w:rPr>
@@ -99,299 +235,87 @@
     </w:p>
     <w:p>
       <w:pPr>
+        <w:rPr>
+          <w:sz w:val="32"/>
+          <w:szCs w:val="32"/>
+        </w:rPr>
+      </w:pPr>
+      <w:r>
+        <w:rPr>
+          <w:sz w:val="32"/>
+          <w:szCs w:val="32"/>
+        </w:rPr>
+        <w:t>Contra, Gunstar Heroes</w:t>
+      </w:r>
+      <w:r>
+        <w:rPr>
+          <w:sz w:val="32"/>
+          <w:szCs w:val="32"/>
+        </w:rPr>
+        <w:t xml:space="preserve"> and </w:t>
+      </w:r>
+      <w:proofErr w:type="spellStart"/>
+      <w:r>
+        <w:rPr>
+          <w:sz w:val="32"/>
+          <w:szCs w:val="32"/>
+        </w:rPr>
+        <w:t>Oniken</w:t>
+      </w:r>
+      <w:proofErr w:type="spellEnd"/>
+      <w:r>
+        <w:rPr>
+          <w:sz w:val="32"/>
+          <w:szCs w:val="32"/>
+        </w:rPr>
+        <w:t xml:space="preserve"> for their side-scrolling shoot enemies to win formula.</w:t>
+      </w:r>
+    </w:p>
+    <w:p>
+      <w:pPr>
+        <w:rPr>
+          <w:sz w:val="32"/>
+          <w:szCs w:val="32"/>
+        </w:rPr>
+      </w:pPr>
+    </w:p>
+    <w:p>
+      <w:pPr>
         <w:pStyle w:val="Heading2"/>
       </w:pPr>
+      <w:r>
+        <w:lastRenderedPageBreak/>
+        <w:t>Unique selling points</w:t>
+      </w:r>
+    </w:p>
+    <w:p>
+      <w:pPr>
+        <w:rPr>
+          <w:sz w:val="32"/>
+          <w:szCs w:val="32"/>
+        </w:rPr>
+      </w:pPr>
+      <w:r>
+        <w:rPr>
+          <w:sz w:val="32"/>
+          <w:szCs w:val="32"/>
+        </w:rPr>
+        <w:t>Nothing new, just fun and pretty.</w:t>
+      </w:r>
+    </w:p>
+    <w:p>
+      <w:pPr>
+        <w:rPr>
+          <w:sz w:val="32"/>
+          <w:szCs w:val="32"/>
+        </w:rPr>
+      </w:pPr>
     </w:p>
     <w:p>
       <w:pPr>
         <w:pStyle w:val="Heading2"/>
       </w:pPr>
       <w:r>
-        <w:t>S</w:t>
-      </w:r>
-      <w:r>
-        <w:t xml:space="preserve">ummary of </w:t>
-      </w:r>
-      <w:r>
-        <w:t>game’s story</w:t>
-      </w:r>
-      <w:r>
-        <w:t>,</w:t>
-      </w:r>
-      <w:r>
-        <w:t xml:space="preserve"> focusing on game</w:t>
-      </w:r>
-      <w:r>
-        <w:t>play</w:t>
-      </w:r>
-    </w:p>
-    <w:p>
-      <w:pPr>
-        <w:rPr>
-          <w:sz w:val="32"/>
-          <w:szCs w:val="32"/>
-        </w:rPr>
-      </w:pPr>
-      <w:r>
-        <w:rPr>
-          <w:sz w:val="32"/>
-          <w:szCs w:val="32"/>
-        </w:rPr>
-        <w:t>&lt;What is the backstory to your game?  I hope the bad guy hasn’t kidnapped your girl!!!!  Having a deep, coherent backstory can help ground all of the elements of the game&gt;</w:t>
-      </w:r>
-    </w:p>
-    <w:p>
-      <w:pPr>
-        <w:rPr>
-          <w:sz w:val="32"/>
-          <w:szCs w:val="32"/>
-        </w:rPr>
-      </w:pPr>
-      <w:r>
-        <w:rPr>
-          <w:sz w:val="32"/>
-          <w:szCs w:val="32"/>
-        </w:rPr>
-        <w:t>Pick up coins, get to the end, cash in, score.</w:t>
-      </w:r>
-    </w:p>
-    <w:p>
-      <w:pPr>
-        <w:pStyle w:val="Heading2"/>
-      </w:pPr>
-    </w:p>
-    <w:p>
-      <w:pPr>
-        <w:pStyle w:val="Heading2"/>
-      </w:pPr>
-      <w:r>
-        <w:t xml:space="preserve">Intended </w:t>
-      </w:r>
-      <w:r>
-        <w:t>systems</w:t>
-      </w:r>
-    </w:p>
-    <w:p>
-      <w:pPr>
-        <w:rPr>
-          <w:sz w:val="32"/>
-          <w:szCs w:val="32"/>
-        </w:rPr>
-      </w:pPr>
-      <w:r>
-        <w:rPr>
-          <w:sz w:val="32"/>
-          <w:szCs w:val="32"/>
-        </w:rPr>
-        <w:t>&lt;What can you do in the game?  How do enemies function?  What are the goals?  What are the mechanics?</w:t>
-      </w:r>
-      <w:r>
-        <w:rPr>
-          <w:sz w:val="32"/>
-          <w:szCs w:val="32"/>
-        </w:rPr>
-        <w:t xml:space="preserve">  What features do you need to implement?</w:t>
-      </w:r>
-      <w:r>
-        <w:rPr>
-          <w:sz w:val="32"/>
-          <w:szCs w:val="32"/>
-        </w:rPr>
-        <w:t>&gt;</w:t>
-      </w:r>
-    </w:p>
-    <w:p>
-      <w:pPr>
-        <w:rPr>
-          <w:sz w:val="32"/>
-          <w:szCs w:val="32"/>
-        </w:rPr>
-      </w:pPr>
-      <w:r>
-        <w:rPr>
-          <w:sz w:val="32"/>
-          <w:szCs w:val="32"/>
-        </w:rPr>
-        <w:t>Run and Jump, enemies move left to right, jump on them to defeat, get to the end of the level, need to make player character jump and move smoothly and collect pick-ups.</w:t>
-      </w:r>
-    </w:p>
-    <w:p>
-      <w:pPr>
-        <w:pStyle w:val="Heading2"/>
-      </w:pPr>
-    </w:p>
-    <w:p>
-      <w:pPr>
-        <w:pStyle w:val="Heading2"/>
-      </w:pPr>
-      <w:r>
-        <w:t>Intended a</w:t>
-      </w:r>
-      <w:r>
-        <w:t>udience</w:t>
-      </w:r>
-    </w:p>
-    <w:p>
-      <w:pPr>
-        <w:rPr>
-          <w:sz w:val="32"/>
-          <w:szCs w:val="32"/>
-        </w:rPr>
-      </w:pPr>
-      <w:r>
-        <w:rPr>
-          <w:sz w:val="32"/>
-          <w:szCs w:val="32"/>
-        </w:rPr>
-        <w:t>&lt;Who is this game for?  Casual gamers or hardcore gamers?  Men, women</w:t>
-      </w:r>
-      <w:r>
-        <w:rPr>
-          <w:sz w:val="32"/>
-          <w:szCs w:val="32"/>
-        </w:rPr>
-        <w:t>,</w:t>
-      </w:r>
-      <w:r>
-        <w:rPr>
-          <w:sz w:val="32"/>
-          <w:szCs w:val="32"/>
-        </w:rPr>
-        <w:t xml:space="preserve"> or both?  Indie gamers or AAA gamers?  It is critical to identify the intended audience in order to target that audience for playtesting and marketing&gt;</w:t>
-      </w:r>
-    </w:p>
-    <w:p>
-      <w:pPr>
-        <w:rPr>
-          <w:sz w:val="32"/>
-          <w:szCs w:val="32"/>
-        </w:rPr>
-      </w:pPr>
-      <w:r>
-        <w:rPr>
-          <w:sz w:val="32"/>
-          <w:szCs w:val="32"/>
-        </w:rPr>
-        <w:t>Casual players, all ages and genders</w:t>
-      </w:r>
-    </w:p>
-    <w:p>
-      <w:pPr>
-        <w:pStyle w:val="Heading2"/>
-      </w:pPr>
-    </w:p>
-    <w:p>
-      <w:pPr>
-        <w:pStyle w:val="Heading2"/>
-      </w:pPr>
-      <w:r>
-        <w:t>2-3 similar g</w:t>
-      </w:r>
-      <w:r>
-        <w:t>ames</w:t>
-      </w:r>
-    </w:p>
-    <w:p>
-      <w:pPr>
-        <w:rPr>
-          <w:sz w:val="32"/>
-          <w:szCs w:val="32"/>
-        </w:rPr>
-      </w:pPr>
-      <w:r>
-        <w:rPr>
-          <w:sz w:val="32"/>
-          <w:szCs w:val="32"/>
-        </w:rPr>
-        <w:t xml:space="preserve">&lt;Even the most unique and unusual games have similarities with existing games, even if the similarity is only how unusual the game is!  </w:t>
-      </w:r>
-      <w:r>
-        <w:rPr>
-          <w:sz w:val="32"/>
-          <w:szCs w:val="32"/>
-        </w:rPr>
-        <w:t>What games are most similar to this game</w:t>
-      </w:r>
-      <w:r>
-        <w:rPr>
-          <w:sz w:val="32"/>
-          <w:szCs w:val="32"/>
-        </w:rPr>
-        <w:t>.  L</w:t>
-      </w:r>
-      <w:r>
-        <w:rPr>
-          <w:sz w:val="32"/>
-          <w:szCs w:val="32"/>
-        </w:rPr>
-        <w:t>isting the specific features where appropriate</w:t>
-      </w:r>
-      <w:r>
-        <w:rPr>
-          <w:sz w:val="32"/>
-          <w:szCs w:val="32"/>
-        </w:rPr>
-        <w:t>&gt;</w:t>
-      </w:r>
-    </w:p>
-    <w:p>
-      <w:pPr>
-        <w:rPr>
-          <w:sz w:val="32"/>
-          <w:szCs w:val="32"/>
-        </w:rPr>
-      </w:pPr>
-    </w:p>
-    <w:p>
-      <w:pPr>
-        <w:pStyle w:val="Heading2"/>
-      </w:pPr>
-      <w:r>
-        <w:t>Unique selling points</w:t>
-      </w:r>
-    </w:p>
-    <w:p>
-      <w:pPr>
-        <w:rPr>
-          <w:sz w:val="32"/>
-          <w:szCs w:val="32"/>
-        </w:rPr>
-      </w:pPr>
-      <w:r>
-        <w:rPr>
-          <w:sz w:val="32"/>
-          <w:szCs w:val="32"/>
-        </w:rPr>
-        <w:t>&lt;</w:t>
-      </w:r>
-      <w:r>
-        <w:rPr>
-          <w:sz w:val="32"/>
-          <w:szCs w:val="32"/>
-        </w:rPr>
-        <w:t>Is this game doing something that no other game has done before?  Is this game combining known features in a unique way?</w:t>
-      </w:r>
-      <w:r>
-        <w:rPr>
-          <w:sz w:val="32"/>
-          <w:szCs w:val="32"/>
-        </w:rPr>
-        <w:t>&gt;</w:t>
-      </w:r>
-    </w:p>
-    <w:p>
-      <w:pPr>
-        <w:rPr>
-          <w:sz w:val="32"/>
-          <w:szCs w:val="32"/>
-        </w:rPr>
-      </w:pPr>
-    </w:p>
-    <w:p>
-      <w:pPr>
-        <w:pStyle w:val="Heading2"/>
-      </w:pPr>
-      <w:r>
         <w:t>What’s enjoyable/positive about this game?</w:t>
       </w:r>
     </w:p>
@@ -407,7 +331,7 @@
           <w:sz w:val="32"/>
           <w:szCs w:val="32"/>
         </w:rPr>
-        <w:t>&lt;Why should I play this game?&gt;</w:t>
+        <w:t>You get to kill invading Vikings with a fire axe, why not?</w:t>
       </w:r>
     </w:p>
     <w:p>
@@ -454,144 +378,6 @@
           <w:sz w:val="32"/>
           <w:szCs w:val="32"/>
         </w:rPr>
-        <w:t xml:space="preserve">&lt;What milestones do you want to achieve </w:t>
-      </w:r>
-      <w:r>
-        <w:rPr>
-          <w:sz w:val="32"/>
-          <w:szCs w:val="32"/>
-        </w:rPr>
-        <w:t xml:space="preserve">for your game </w:t>
-      </w:r>
-      <w:r>
-        <w:rPr>
-          <w:sz w:val="32"/>
-          <w:szCs w:val="32"/>
-        </w:rPr>
-        <w:t xml:space="preserve">MVP </w:t>
-      </w:r>
-      <w:r>
-        <w:rPr>
-          <w:sz w:val="32"/>
-          <w:szCs w:val="32"/>
-        </w:rPr>
-        <w:t xml:space="preserve">by week </w:t>
-      </w:r>
-      <w:r>
-        <w:rPr>
-          <w:sz w:val="32"/>
-          <w:szCs w:val="32"/>
-        </w:rPr>
-        <w:t>8</w:t>
-      </w:r>
-    </w:p>
-    <w:p>
-      <w:pPr>
-        <w:pStyle w:val="ListParagraph"/>
-        <w:numPr>
-          <w:ilvl w:val="0"/>
-          <w:numId w:val="2"/>
-        </w:numPr>
-        <w:rPr>
-          <w:sz w:val="32"/>
-          <w:szCs w:val="32"/>
-        </w:rPr>
-      </w:pPr>
-      <w:r>
-        <w:rPr>
-          <w:sz w:val="32"/>
-          <w:szCs w:val="32"/>
-        </w:rPr>
-        <w:t>Core player controls complete</w:t>
-      </w:r>
-    </w:p>
-    <w:p>
-      <w:pPr>
-        <w:pStyle w:val="ListParagraph"/>
-        <w:numPr>
-          <w:ilvl w:val="0"/>
-          <w:numId w:val="2"/>
-        </w:numPr>
-        <w:rPr>
-          <w:sz w:val="32"/>
-          <w:szCs w:val="32"/>
-        </w:rPr>
-      </w:pPr>
-      <w:r>
-        <w:rPr>
-          <w:sz w:val="32"/>
-          <w:szCs w:val="32"/>
-        </w:rPr>
-        <w:t>Core gameplay elements complete</w:t>
-      </w:r>
-    </w:p>
-    <w:p>
-      <w:pPr>
-        <w:pStyle w:val="ListParagraph"/>
-        <w:numPr>
-          <w:ilvl w:val="1"/>
-          <w:numId w:val="2"/>
-        </w:numPr>
-        <w:rPr>
-          <w:sz w:val="32"/>
-          <w:szCs w:val="32"/>
-        </w:rPr>
-      </w:pPr>
-      <w:r>
-        <w:rPr>
-          <w:sz w:val="32"/>
-          <w:szCs w:val="32"/>
-        </w:rPr>
-        <w:t>Example of enemy AI / interaction</w:t>
-      </w:r>
-    </w:p>
-    <w:p>
-      <w:pPr>
-        <w:pStyle w:val="ListParagraph"/>
-        <w:numPr>
-          <w:ilvl w:val="1"/>
-          <w:numId w:val="2"/>
-        </w:numPr>
-        <w:rPr>
-          <w:sz w:val="32"/>
-          <w:szCs w:val="32"/>
-        </w:rPr>
-      </w:pPr>
-      <w:r>
-        <w:rPr>
-          <w:sz w:val="32"/>
-          <w:szCs w:val="32"/>
-        </w:rPr>
-        <w:t>Example puzzle</w:t>
-      </w:r>
-    </w:p>
-    <w:p>
-      <w:pPr>
-        <w:rPr>
-          <w:sz w:val="32"/>
-          <w:szCs w:val="32"/>
-        </w:rPr>
-      </w:pPr>
-      <w:r>
-        <w:rPr>
-          <w:sz w:val="32"/>
-          <w:szCs w:val="32"/>
-        </w:rPr>
-        <w:t>&gt;</w:t>
-      </w:r>
-    </w:p>
-    <w:p>
-      <w:pPr>
-        <w:rPr>
-          <w:sz w:val="32"/>
-          <w:szCs w:val="32"/>
-        </w:rPr>
-      </w:pPr>
-      <w:r>
-        <w:rPr>
-          <w:sz w:val="32"/>
-          <w:szCs w:val="32"/>
-        </w:rPr>
         <w:t>Week 1 - Complete research, what type of game you want to make, what tutorials you’ll use for research, where to source assets</w:t>
       </w:r>
     </w:p>
@@ -674,6 +460,15 @@
         </w:rPr>
         <w:t xml:space="preserve"> add music and sound effects</w:t>
       </w:r>
+      <w:r>
+        <w:rPr>
+          <w:sz w:val="32"/>
+          <w:szCs w:val="32"/>
+        </w:rPr>
+        <w:t>.</w:t>
+      </w:r>
+      <w:bookmarkStart w:id="0" w:name="_GoBack"/>
+      <w:bookmarkEnd w:id="0"/>
     </w:p>
     <w:p>
       <w:pPr>
@@ -688,6 +483,13 @@
           <w:szCs w:val="32"/>
         </w:rPr>
         <w:t>Week 5 – Polish all elements and any additional functionality</w:t>
+      </w:r>
+      <w:r>
+        <w:rPr>
+          <w:sz w:val="32"/>
+          <w:szCs w:val="32"/>
+        </w:rPr>
+        <w:t>.</w:t>
       </w:r>
     </w:p>
     <w:p/>
@@ -727,238 +529,6 @@
           <w:sz w:val="32"/>
           <w:szCs w:val="32"/>
         </w:rPr>
-        <w:t xml:space="preserve">&lt;What milestones do you want to achieve by the final </w:t>
-      </w:r>
-      <w:r>
-        <w:rPr>
-          <w:sz w:val="32"/>
-          <w:szCs w:val="32"/>
-        </w:rPr>
-        <w:t>submission at the end of week 11</w:t>
-      </w:r>
-    </w:p>
-    <w:p>
-      <w:pPr>
-        <w:pStyle w:val="ListParagraph"/>
-        <w:numPr>
-          <w:ilvl w:val="0"/>
-          <w:numId w:val="1"/>
-        </w:numPr>
-        <w:rPr>
-          <w:sz w:val="32"/>
-          <w:szCs w:val="32"/>
-        </w:rPr>
-      </w:pPr>
-      <w:r>
-        <w:rPr>
-          <w:sz w:val="32"/>
-          <w:szCs w:val="32"/>
-        </w:rPr>
-        <w:t>Complete Game Loop (Title Screen / Start Menu / Pause / Win / Lose / Restart / Quit)</w:t>
-      </w:r>
-    </w:p>
-    <w:p>
-      <w:pPr>
-        <w:pStyle w:val="ListParagraph"/>
-        <w:numPr>
-          <w:ilvl w:val="0"/>
-          <w:numId w:val="1"/>
-        </w:numPr>
-        <w:rPr>
-          <w:sz w:val="32"/>
-          <w:szCs w:val="32"/>
-        </w:rPr>
-      </w:pPr>
-      <w:r>
-        <w:rPr>
-          <w:sz w:val="32"/>
-          <w:szCs w:val="32"/>
-        </w:rPr>
-        <w:t>Polished controls</w:t>
-      </w:r>
-    </w:p>
-    <w:p>
-      <w:pPr>
-        <w:pStyle w:val="ListParagraph"/>
-        <w:numPr>
-          <w:ilvl w:val="1"/>
-          <w:numId w:val="1"/>
-        </w:numPr>
-        <w:rPr>
-          <w:sz w:val="32"/>
-          <w:szCs w:val="32"/>
-        </w:rPr>
-      </w:pPr>
-      <w:r>
-        <w:rPr>
-          <w:sz w:val="32"/>
-          <w:szCs w:val="32"/>
-        </w:rPr>
-        <w:t>Should be refinement of MVP, not a substitute</w:t>
-      </w:r>
-    </w:p>
-    <w:p>
-      <w:pPr>
-        <w:pStyle w:val="ListParagraph"/>
-        <w:numPr>
-          <w:ilvl w:val="0"/>
-          <w:numId w:val="1"/>
-        </w:numPr>
-        <w:rPr>
-          <w:sz w:val="32"/>
-          <w:szCs w:val="32"/>
-        </w:rPr>
-      </w:pPr>
-      <w:r>
-        <w:rPr>
-          <w:sz w:val="32"/>
-          <w:szCs w:val="32"/>
-        </w:rPr>
-        <w:t>Polished game mechanics</w:t>
-      </w:r>
-    </w:p>
-    <w:p>
-      <w:pPr>
-        <w:pStyle w:val="ListParagraph"/>
-        <w:numPr>
-          <w:ilvl w:val="1"/>
-          <w:numId w:val="1"/>
-        </w:numPr>
-        <w:rPr>
-          <w:sz w:val="32"/>
-          <w:szCs w:val="32"/>
-        </w:rPr>
-      </w:pPr>
-      <w:r>
-        <w:rPr>
-          <w:sz w:val="32"/>
-          <w:szCs w:val="32"/>
-        </w:rPr>
-        <w:t>Should be refinement of MVP, not a substitute</w:t>
-      </w:r>
-    </w:p>
-    <w:p>
-      <w:pPr>
-        <w:pStyle w:val="ListParagraph"/>
-        <w:numPr>
-          <w:ilvl w:val="0"/>
-          <w:numId w:val="1"/>
-        </w:numPr>
-        <w:rPr>
-          <w:sz w:val="32"/>
-          <w:szCs w:val="32"/>
-        </w:rPr>
-      </w:pPr>
-      <w:r>
-        <w:rPr>
-          <w:sz w:val="32"/>
-          <w:szCs w:val="32"/>
-        </w:rPr>
-        <w:t>Polished presentation</w:t>
-      </w:r>
-    </w:p>
-    <w:p>
-      <w:pPr>
-        <w:pStyle w:val="ListParagraph"/>
-        <w:numPr>
-          <w:ilvl w:val="0"/>
-          <w:numId w:val="1"/>
-        </w:numPr>
-        <w:rPr>
-          <w:sz w:val="32"/>
-          <w:szCs w:val="32"/>
-        </w:rPr>
-      </w:pPr>
-      <w:r>
-        <w:rPr>
-          <w:sz w:val="32"/>
-          <w:szCs w:val="32"/>
-        </w:rPr>
-        <w:t>Quality (3</w:t>
-      </w:r>
-      <w:r>
-        <w:rPr>
-          <w:sz w:val="32"/>
-          <w:szCs w:val="32"/>
-          <w:vertAlign w:val="superscript"/>
-        </w:rPr>
-        <w:t>rd</w:t>
-      </w:r>
-      <w:r>
-        <w:rPr>
-          <w:sz w:val="32"/>
-          <w:szCs w:val="32"/>
-        </w:rPr>
-        <w:t xml:space="preserve"> party) assets (including sound)</w:t>
-      </w:r>
-    </w:p>
-    <w:p>
-      <w:pPr>
-        <w:pStyle w:val="ListParagraph"/>
-        <w:numPr>
-          <w:ilvl w:val="0"/>
-          <w:numId w:val="1"/>
-        </w:numPr>
-        <w:rPr>
-          <w:sz w:val="32"/>
-          <w:szCs w:val="32"/>
-        </w:rPr>
-      </w:pPr>
-      <w:r>
-        <w:rPr>
-          <w:sz w:val="32"/>
-          <w:szCs w:val="32"/>
-        </w:rPr>
-        <w:t>Bug free</w:t>
-      </w:r>
-    </w:p>
-    <w:p>
-      <w:pPr>
-        <w:pStyle w:val="ListParagraph"/>
-        <w:numPr>
-          <w:ilvl w:val="0"/>
-          <w:numId w:val="1"/>
-        </w:numPr>
-        <w:rPr>
-          <w:sz w:val="32"/>
-          <w:szCs w:val="32"/>
-        </w:rPr>
-      </w:pPr>
-      <w:r>
-        <w:rPr>
-          <w:sz w:val="32"/>
-          <w:szCs w:val="32"/>
-        </w:rPr>
-        <w:t>FUN!!!</w:t>
-      </w:r>
-    </w:p>
-    <w:p>
-      <w:pPr>
-        <w:rPr>
-          <w:sz w:val="32"/>
-          <w:szCs w:val="32"/>
-        </w:rPr>
-      </w:pPr>
-      <w:r>
-        <w:rPr>
-          <w:sz w:val="32"/>
-          <w:szCs w:val="32"/>
-        </w:rPr>
-        <w:t>&gt;</w:t>
-      </w:r>
-    </w:p>
-    <w:p>
-      <w:pPr>
-        <w:rPr>
-          <w:sz w:val="32"/>
-          <w:szCs w:val="32"/>
-        </w:rPr>
-      </w:pPr>
-      <w:r>
-        <w:rPr>
-          <w:sz w:val="32"/>
-          <w:szCs w:val="32"/>
-        </w:rPr>
         <w:t>Completed and playable build, bug free and functioning code</w:t>
       </w:r>
     </w:p>
@@ -982,10 +552,6 @@
     <w:p>
       <w:pPr>
         <w:pStyle w:val="ListParagraph"/>
-        <w:numPr>
-          <w:ilvl w:val="0"/>
-          <w:numId w:val="4"/>
-        </w:numPr>
         <w:rPr>
           <w:sz w:val="32"/>
           <w:szCs w:val="32"/>
@@ -1005,17 +571,6 @@
       <w:pPr>
         <w:pStyle w:val="ListParagraph"/>
         <w:rPr>
-          <w:rFonts w:cs="Arial"/>
-          <w:bCs/>
-          <w:sz w:val="32"/>
-          <w:szCs w:val="32"/>
-        </w:rPr>
-      </w:pPr>
-    </w:p>
-    <w:p>
-      <w:pPr>
-        <w:pStyle w:val="ListParagraph"/>
-        <w:rPr>
           <w:sz w:val="32"/>
           <w:szCs w:val="32"/>
         </w:rPr>
@@ -1045,15 +600,6 @@
         <w:t>Devs</w:t>
       </w:r>
       <w:proofErr w:type="spellEnd"/>
-    </w:p>
-    <w:p>
-      <w:pPr>
-        <w:pStyle w:val="ListParagraph"/>
-        <w:rPr>
-          <w:sz w:val="32"/>
-          <w:szCs w:val="32"/>
-        </w:rPr>
-      </w:pPr>
     </w:p>
     <w:p>
       <w:pPr>
@@ -1086,10 +632,6 @@
     <w:p>
       <w:pPr>
         <w:pStyle w:val="ListParagraph"/>
-        <w:numPr>
-          <w:ilvl w:val="0"/>
-          <w:numId w:val="4"/>
-        </w:numPr>
         <w:rPr>
           <w:sz w:val="32"/>
           <w:szCs w:val="32"/>
@@ -1109,17 +651,6 @@
       <w:pPr>
         <w:pStyle w:val="ListParagraph"/>
         <w:rPr>
-          <w:rFonts w:cs="Arial"/>
-          <w:bCs/>
-          <w:sz w:val="32"/>
-          <w:szCs w:val="32"/>
-        </w:rPr>
-      </w:pPr>
-    </w:p>
-    <w:p>
-      <w:pPr>
-        <w:pStyle w:val="ListParagraph"/>
-        <w:rPr>
           <w:sz w:val="32"/>
           <w:szCs w:val="32"/>
         </w:rPr>
@@ -1133,15 +664,6 @@
         <w:t>Brackeys</w:t>
       </w:r>
       <w:proofErr w:type="spellEnd"/>
-    </w:p>
-    <w:p>
-      <w:pPr>
-        <w:pStyle w:val="ListParagraph"/>
-        <w:rPr>
-          <w:sz w:val="32"/>
-          <w:szCs w:val="32"/>
-        </w:rPr>
-      </w:pPr>
     </w:p>
     <w:p>
       <w:pPr>
@@ -1174,10 +696,6 @@
     <w:p>
       <w:pPr>
         <w:pStyle w:val="ListParagraph"/>
-        <w:numPr>
-          <w:ilvl w:val="0"/>
-          <w:numId w:val="4"/>
-        </w:numPr>
         <w:rPr>
           <w:sz w:val="32"/>
           <w:szCs w:val="32"/>
@@ -1206,12 +724,9 @@
     <w:p>
       <w:pPr>
         <w:pStyle w:val="Heading1"/>
-        <w:numPr>
-          <w:ilvl w:val="0"/>
-          <w:numId w:val="4"/>
-        </w:numPr>
         <w:shd w:val="clear" w:color="auto" w:fill="FFFFFF"/>
         <w:spacing w:before="0"/>
+        <w:ind w:left="720"/>
         <w:rPr>
           <w:rFonts w:asciiTheme="minorHAnsi" w:hAnsiTheme="minorHAnsi" w:cs="Arial"/>
           <w:bCs/>
@@ -1243,15 +758,6 @@
           <w:szCs w:val="32"/>
         </w:rPr>
       </w:pPr>
-    </w:p>
-    <w:p>
-      <w:pPr>
-        <w:pStyle w:val="ListParagraph"/>
-        <w:rPr>
-          <w:sz w:val="32"/>
-          <w:szCs w:val="32"/>
-        </w:rPr>
-      </w:pPr>
       <w:proofErr w:type="spellStart"/>
       <w:r>
         <w:rPr>
@@ -1261,15 +767,6 @@
         <w:t>Brackeys</w:t>
       </w:r>
       <w:proofErr w:type="spellEnd"/>
-    </w:p>
-    <w:p>
-      <w:pPr>
-        <w:pStyle w:val="ListParagraph"/>
-        <w:rPr>
-          <w:sz w:val="32"/>
-          <w:szCs w:val="32"/>
-        </w:rPr>
-      </w:pPr>
     </w:p>
     <w:p>
       <w:pPr>
@@ -1302,12 +799,9 @@
     <w:p>
       <w:pPr>
         <w:pStyle w:val="Heading1"/>
-        <w:numPr>
-          <w:ilvl w:val="0"/>
-          <w:numId w:val="4"/>
-        </w:numPr>
         <w:shd w:val="clear" w:color="auto" w:fill="FFFFFF"/>
         <w:spacing w:before="0"/>
+        <w:ind w:left="720"/>
         <w:rPr>
           <w:rFonts w:asciiTheme="minorHAnsi" w:hAnsiTheme="minorHAnsi" w:cs="Arial"/>
           <w:bCs/>
@@ -1339,15 +833,6 @@
           <w:szCs w:val="32"/>
         </w:rPr>
       </w:pPr>
-    </w:p>
-    <w:p>
-      <w:pPr>
-        <w:pStyle w:val="ListParagraph"/>
-        <w:rPr>
-          <w:sz w:val="32"/>
-          <w:szCs w:val="32"/>
-        </w:rPr>
-      </w:pPr>
       <w:proofErr w:type="spellStart"/>
       <w:r>
         <w:rPr>
@@ -1357,15 +842,6 @@
         <w:t>Brackeys</w:t>
       </w:r>
       <w:proofErr w:type="spellEnd"/>
-    </w:p>
-    <w:p>
-      <w:pPr>
-        <w:pStyle w:val="ListParagraph"/>
-        <w:rPr>
-          <w:sz w:val="32"/>
-          <w:szCs w:val="32"/>
-        </w:rPr>
-      </w:pPr>
     </w:p>
     <w:p>
       <w:pPr>
@@ -1398,10 +874,6 @@
     <w:p>
       <w:pPr>
         <w:pStyle w:val="ListParagraph"/>
-        <w:numPr>
-          <w:ilvl w:val="0"/>
-          <w:numId w:val="4"/>
-        </w:numPr>
         <w:shd w:val="clear" w:color="auto" w:fill="FFFFFF"/>
         <w:spacing w:after="0" w:line="240" w:lineRule="auto"/>
         <w:outlineLvl w:val="0"/>
@@ -1421,7 +893,30 @@
           <w:szCs w:val="32"/>
           <w:lang w:eastAsia="en-AU"/>
         </w:rPr>
-        <w:t>Double Jumping &amp; Finding The Ground - Unity 2D Platformer Tutorial</w:t>
+        <w:lastRenderedPageBreak/>
+        <w:t xml:space="preserve">Double Jumping &amp; Finding </w:t>
+      </w:r>
+      <w:proofErr w:type="gramStart"/>
+      <w:r>
+        <w:rPr>
+          <w:rFonts w:eastAsia="Times New Roman" w:cs="Arial"/>
+          <w:kern w:val="36"/>
+          <w:sz w:val="32"/>
+          <w:szCs w:val="32"/>
+          <w:lang w:eastAsia="en-AU"/>
+        </w:rPr>
+        <w:t>The</w:t>
+      </w:r>
+      <w:proofErr w:type="gramEnd"/>
+      <w:r>
+        <w:rPr>
+          <w:rFonts w:eastAsia="Times New Roman" w:cs="Arial"/>
+          <w:kern w:val="36"/>
+          <w:sz w:val="32"/>
+          <w:szCs w:val="32"/>
+          <w:lang w:eastAsia="en-AU"/>
+        </w:rPr>
+        <w:t xml:space="preserve"> Ground - Unity 2D Platformer Tutorial</w:t>
       </w:r>
     </w:p>
     <w:p>
@@ -1438,13 +933,8 @@
           <w:lang w:eastAsia="en-AU"/>
         </w:rPr>
       </w:pPr>
-    </w:p>
-    <w:p>
-      <w:pPr>
-        <w:pStyle w:val="ListParagraph"/>
-        <w:shd w:val="clear" w:color="auto" w:fill="FFFFFF"/>
-        <w:spacing w:after="0" w:line="240" w:lineRule="auto"/>
-        <w:outlineLvl w:val="0"/>
+      <w:proofErr w:type="spellStart"/>
+      <w:r>
         <w:rPr>
           <w:rFonts w:eastAsia="Times New Roman" w:cs="Arial"/>
           <w:kern w:val="36"/>
@@ -1452,34 +942,9 @@
           <w:szCs w:val="32"/>
           <w:lang w:eastAsia="en-AU"/>
         </w:rPr>
-      </w:pPr>
-      <w:proofErr w:type="spellStart"/>
-      <w:r>
-        <w:rPr>
-          <w:rFonts w:eastAsia="Times New Roman" w:cs="Arial"/>
-          <w:kern w:val="36"/>
-          <w:sz w:val="32"/>
-          <w:szCs w:val="32"/>
-          <w:lang w:eastAsia="en-AU"/>
-        </w:rPr>
         <w:t>Gamesplusjames</w:t>
       </w:r>
       <w:proofErr w:type="spellEnd"/>
-    </w:p>
-    <w:p>
-      <w:pPr>
-        <w:pStyle w:val="ListParagraph"/>
-        <w:shd w:val="clear" w:color="auto" w:fill="FFFFFF"/>
-        <w:spacing w:after="0" w:line="240" w:lineRule="auto"/>
-        <w:outlineLvl w:val="0"/>
-        <w:rPr>
-          <w:rFonts w:eastAsia="Times New Roman" w:cs="Arial"/>
-          <w:kern w:val="36"/>
-          <w:sz w:val="32"/>
-          <w:szCs w:val="32"/>
-          <w:lang w:eastAsia="en-AU"/>
-        </w:rPr>
-      </w:pPr>
     </w:p>
     <w:p>
       <w:pPr>
@@ -1529,10 +994,6 @@
     <w:p>
       <w:pPr>
         <w:pStyle w:val="ListParagraph"/>
-        <w:numPr>
-          <w:ilvl w:val="0"/>
-          <w:numId w:val="4"/>
-        </w:numPr>
         <w:shd w:val="clear" w:color="auto" w:fill="FFFFFF"/>
         <w:spacing w:after="0" w:line="240" w:lineRule="auto"/>
         <w:outlineLvl w:val="0"/>
@@ -1557,6 +1018,7 @@
     </w:p>
     <w:p>
       <w:pPr>
+        <w:pStyle w:val="ListParagraph"/>
         <w:shd w:val="clear" w:color="auto" w:fill="FFFFFF"/>
         <w:spacing w:after="0" w:line="240" w:lineRule="auto"/>
         <w:outlineLvl w:val="0"/>
@@ -1568,13 +1030,7 @@
           <w:lang w:eastAsia="en-AU"/>
         </w:rPr>
       </w:pPr>
-    </w:p>
-    <w:p>
-      <w:pPr>
-        <w:pStyle w:val="ListParagraph"/>
-        <w:shd w:val="clear" w:color="auto" w:fill="FFFFFF"/>
-        <w:spacing w:after="0" w:line="240" w:lineRule="auto"/>
-        <w:outlineLvl w:val="0"/>
+      <w:r>
         <w:rPr>
           <w:rFonts w:eastAsia="Times New Roman" w:cs="Arial"/>
           <w:kern w:val="36"/>
@@ -1582,29 +1038,8 @@
           <w:szCs w:val="32"/>
           <w:lang w:eastAsia="en-AU"/>
         </w:rPr>
-      </w:pPr>
-      <w:r>
-        <w:rPr>
-          <w:rFonts w:eastAsia="Times New Roman" w:cs="Arial"/>
-          <w:kern w:val="36"/>
-          <w:sz w:val="32"/>
-          <w:szCs w:val="32"/>
-          <w:lang w:eastAsia="en-AU"/>
-        </w:rPr>
         <w:t>Unity tutorials</w:t>
       </w:r>
-    </w:p>
-    <w:p>
-      <w:pPr>
-        <w:pStyle w:val="ListParagraph"/>
-        <w:rPr>
-          <w:rFonts w:eastAsia="Times New Roman" w:cs="Arial"/>
-          <w:kern w:val="36"/>
-          <w:sz w:val="32"/>
-          <w:szCs w:val="32"/>
-          <w:lang w:eastAsia="en-AU"/>
-        </w:rPr>
-      </w:pPr>
     </w:p>
     <w:p>
       <w:pPr>
@@ -1652,10 +1087,6 @@
     <w:p>
       <w:pPr>
         <w:pStyle w:val="ListParagraph"/>
-        <w:numPr>
-          <w:ilvl w:val="0"/>
-          <w:numId w:val="4"/>
-        </w:numPr>
         <w:shd w:val="clear" w:color="auto" w:fill="FFFFFF"/>
         <w:spacing w:after="0" w:line="240" w:lineRule="auto"/>
         <w:outlineLvl w:val="0"/>
@@ -1692,6 +1123,16 @@
           <w:lang w:eastAsia="en-AU"/>
         </w:rPr>
       </w:pPr>
+      <w:r>
+        <w:rPr>
+          <w:rFonts w:eastAsia="Times New Roman" w:cs="Arial"/>
+          <w:kern w:val="36"/>
+          <w:sz w:val="32"/>
+          <w:szCs w:val="32"/>
+          <w:lang w:eastAsia="en-AU"/>
+        </w:rPr>
+        <w:t>Unity tutorials</w:t>
+      </w:r>
     </w:p>
     <w:p>
       <w:pPr>
@@ -1700,48 +1141,7 @@
         <w:spacing w:after="0" w:line="240" w:lineRule="auto"/>
         <w:outlineLvl w:val="0"/>
         <w:rPr>
-          <w:rFonts w:eastAsia="Times New Roman" w:cs="Arial"/>
-          <w:kern w:val="36"/>
-          <w:sz w:val="32"/>
-          <w:szCs w:val="32"/>
-          <w:lang w:eastAsia="en-AU"/>
-        </w:rPr>
-      </w:pPr>
-      <w:r>
-        <w:rPr>
-          <w:rFonts w:eastAsia="Times New Roman" w:cs="Arial"/>
-          <w:kern w:val="36"/>
-          <w:sz w:val="32"/>
-          <w:szCs w:val="32"/>
-          <w:lang w:eastAsia="en-AU"/>
-        </w:rPr>
-        <w:t>Unity tutorials</w:t>
-      </w:r>
-    </w:p>
-    <w:p>
-      <w:pPr>
-        <w:pStyle w:val="ListParagraph"/>
-        <w:shd w:val="clear" w:color="auto" w:fill="FFFFFF"/>
-        <w:spacing w:after="0" w:line="240" w:lineRule="auto"/>
-        <w:outlineLvl w:val="0"/>
-        <w:rPr>
-          <w:rFonts w:eastAsia="Times New Roman" w:cs="Arial"/>
-          <w:kern w:val="36"/>
-          <w:sz w:val="32"/>
-          <w:szCs w:val="32"/>
-          <w:lang w:eastAsia="en-AU"/>
-        </w:rPr>
-      </w:pPr>
-      <w:bookmarkStart w:id="0" w:name="_GoBack"/>
-      <w:bookmarkEnd w:id="0"/>
-    </w:p>
-    <w:p>
-      <w:pPr>
-        <w:pStyle w:val="ListParagraph"/>
-        <w:shd w:val="clear" w:color="auto" w:fill="FFFFFF"/>
-        <w:spacing w:after="0" w:line="240" w:lineRule="auto"/>
-        <w:outlineLvl w:val="0"/>
-        <w:rPr>
+          <w:rStyle w:val="Hyperlink"/>
           <w:rFonts w:eastAsia="Times New Roman" w:cs="Arial"/>
           <w:kern w:val="36"/>
           <w:sz w:val="32"/>
@@ -1781,10 +1181,6 @@
     <w:p>
       <w:pPr>
         <w:pStyle w:val="ListParagraph"/>
-        <w:numPr>
-          <w:ilvl w:val="0"/>
-          <w:numId w:val="4"/>
-        </w:numPr>
         <w:shd w:val="clear" w:color="auto" w:fill="FFFFFF"/>
         <w:spacing w:after="0" w:line="240" w:lineRule="auto"/>
         <w:outlineLvl w:val="0"/>
@@ -1821,6 +1217,16 @@
           <w:lang w:eastAsia="en-AU"/>
         </w:rPr>
       </w:pPr>
+      <w:r>
+        <w:rPr>
+          <w:rFonts w:eastAsia="Times New Roman" w:cs="Arial"/>
+          <w:kern w:val="36"/>
+          <w:sz w:val="32"/>
+          <w:szCs w:val="32"/>
+          <w:lang w:eastAsia="en-AU"/>
+        </w:rPr>
+        <w:t>Unity tutorials</w:t>
+      </w:r>
     </w:p>
     <w:p>
       <w:pPr>
@@ -1829,46 +1235,7 @@
         <w:spacing w:after="0" w:line="240" w:lineRule="auto"/>
         <w:outlineLvl w:val="0"/>
         <w:rPr>
-          <w:rFonts w:eastAsia="Times New Roman" w:cs="Arial"/>
-          <w:kern w:val="36"/>
-          <w:sz w:val="32"/>
-          <w:szCs w:val="32"/>
-          <w:lang w:eastAsia="en-AU"/>
-        </w:rPr>
-      </w:pPr>
-      <w:r>
-        <w:rPr>
-          <w:rFonts w:eastAsia="Times New Roman" w:cs="Arial"/>
-          <w:kern w:val="36"/>
-          <w:sz w:val="32"/>
-          <w:szCs w:val="32"/>
-          <w:lang w:eastAsia="en-AU"/>
-        </w:rPr>
-        <w:t>Unity tutorials</w:t>
-      </w:r>
-    </w:p>
-    <w:p>
-      <w:pPr>
-        <w:pStyle w:val="ListParagraph"/>
-        <w:shd w:val="clear" w:color="auto" w:fill="FFFFFF"/>
-        <w:spacing w:after="0" w:line="240" w:lineRule="auto"/>
-        <w:outlineLvl w:val="0"/>
-        <w:rPr>
-          <w:rFonts w:eastAsia="Times New Roman" w:cs="Arial"/>
-          <w:kern w:val="36"/>
-          <w:sz w:val="32"/>
-          <w:szCs w:val="32"/>
-          <w:lang w:eastAsia="en-AU"/>
-        </w:rPr>
-      </w:pPr>
-    </w:p>
-    <w:p>
-      <w:pPr>
-        <w:pStyle w:val="ListParagraph"/>
-        <w:shd w:val="clear" w:color="auto" w:fill="FFFFFF"/>
-        <w:spacing w:after="0" w:line="240" w:lineRule="auto"/>
-        <w:outlineLvl w:val="0"/>
-        <w:rPr>
+          <w:rStyle w:val="Hyperlink"/>
           <w:rFonts w:eastAsia="Times New Roman" w:cs="Arial"/>
           <w:kern w:val="36"/>
           <w:sz w:val="32"/>
@@ -1897,6 +1264,7 @@
         <w:spacing w:after="0" w:line="240" w:lineRule="auto"/>
         <w:outlineLvl w:val="0"/>
         <w:rPr>
+          <w:rStyle w:val="Hyperlink"/>
           <w:rFonts w:eastAsia="Times New Roman" w:cs="Arial"/>
           <w:kern w:val="36"/>
           <w:sz w:val="32"/>
@@ -1907,24 +1275,24 @@
     </w:p>
     <w:p>
       <w:pPr>
-        <w:pStyle w:val="Heading1"/>
-        <w:numPr>
-          <w:ilvl w:val="0"/>
-          <w:numId w:val="4"/>
-        </w:numPr>
+        <w:pStyle w:val="ListParagraph"/>
         <w:shd w:val="clear" w:color="auto" w:fill="FFFFFF"/>
-        <w:spacing w:before="0"/>
-        <w:rPr>
-          <w:rFonts w:asciiTheme="minorHAnsi" w:hAnsiTheme="minorHAnsi" w:cs="Arial"/>
+        <w:spacing w:after="0" w:line="240" w:lineRule="auto"/>
+        <w:outlineLvl w:val="0"/>
+        <w:rPr>
+          <w:rFonts w:eastAsia="Times New Roman" w:cs="Arial"/>
+          <w:kern w:val="36"/>
+          <w:sz w:val="32"/>
+          <w:szCs w:val="32"/>
+          <w:lang w:eastAsia="en-AU"/>
+        </w:rPr>
+      </w:pPr>
+      <w:r>
+        <w:rPr>
+          <w:rFonts w:cs="Arial"/>
           <w:bCs/>
-          <w:color w:val="auto"/>
-        </w:rPr>
-      </w:pPr>
-      <w:r>
-        <w:rPr>
-          <w:rFonts w:asciiTheme="minorHAnsi" w:hAnsiTheme="minorHAnsi" w:cs="Arial"/>
-          <w:bCs/>
-          <w:color w:val="auto"/>
+          <w:sz w:val="32"/>
+          <w:szCs w:val="32"/>
         </w:rPr>
         <w:t>Unity Spawn Prefab at Position Tutorial C# Easy</w:t>
       </w:r>
@@ -1937,15 +1305,6 @@
           <w:szCs w:val="32"/>
         </w:rPr>
       </w:pPr>
-    </w:p>
-    <w:p>
-      <w:pPr>
-        <w:pStyle w:val="ListParagraph"/>
-        <w:rPr>
-          <w:sz w:val="32"/>
-          <w:szCs w:val="32"/>
-        </w:rPr>
-      </w:pPr>
       <w:r>
         <w:rPr>
           <w:sz w:val="32"/>
@@ -1958,15 +1317,7 @@
       <w:pPr>
         <w:pStyle w:val="ListParagraph"/>
         <w:rPr>
-          <w:sz w:val="32"/>
-          <w:szCs w:val="32"/>
-        </w:rPr>
-      </w:pPr>
-    </w:p>
-    <w:p>
-      <w:pPr>
-        <w:pStyle w:val="ListParagraph"/>
-        <w:rPr>
+          <w:rStyle w:val="Hyperlink"/>
           <w:sz w:val="32"/>
           <w:szCs w:val="32"/>
         </w:rPr>
@@ -1986,18 +1337,15 @@
       <w:pPr>
         <w:pStyle w:val="ListParagraph"/>
         <w:rPr>
-          <w:sz w:val="32"/>
-          <w:szCs w:val="32"/>
-        </w:rPr>
-      </w:pPr>
-    </w:p>
-    <w:p>
-      <w:pPr>
-        <w:pStyle w:val="ListParagraph"/>
-        <w:numPr>
-          <w:ilvl w:val="0"/>
-          <w:numId w:val="4"/>
-        </w:numPr>
+          <w:rStyle w:val="Hyperlink"/>
+          <w:sz w:val="32"/>
+          <w:szCs w:val="32"/>
+        </w:rPr>
+      </w:pPr>
+    </w:p>
+    <w:p>
+      <w:pPr>
+        <w:pStyle w:val="ListParagraph"/>
         <w:rPr>
           <w:sz w:val="32"/>
           <w:szCs w:val="32"/>
@@ -2019,15 +1367,6 @@
           <w:szCs w:val="32"/>
         </w:rPr>
       </w:pPr>
-    </w:p>
-    <w:p>
-      <w:pPr>
-        <w:pStyle w:val="ListParagraph"/>
-        <w:rPr>
-          <w:sz w:val="32"/>
-          <w:szCs w:val="32"/>
-        </w:rPr>
-      </w:pPr>
       <w:r>
         <w:rPr>
           <w:sz w:val="32"/>
@@ -2035,15 +1374,6 @@
         </w:rPr>
         <w:t>Unity tutorials</w:t>
       </w:r>
-    </w:p>
-    <w:p>
-      <w:pPr>
-        <w:pStyle w:val="ListParagraph"/>
-        <w:rPr>
-          <w:sz w:val="32"/>
-          <w:szCs w:val="32"/>
-        </w:rPr>
-      </w:pPr>
     </w:p>
     <w:p>
       <w:pPr>
@@ -2076,10 +1406,6 @@
     <w:p>
       <w:pPr>
         <w:pStyle w:val="ListParagraph"/>
-        <w:numPr>
-          <w:ilvl w:val="0"/>
-          <w:numId w:val="4"/>
-        </w:numPr>
         <w:rPr>
           <w:sz w:val="32"/>
           <w:szCs w:val="32"/>
@@ -2101,15 +1427,6 @@
           <w:szCs w:val="32"/>
         </w:rPr>
       </w:pPr>
-    </w:p>
-    <w:p>
-      <w:pPr>
-        <w:pStyle w:val="ListParagraph"/>
-        <w:rPr>
-          <w:sz w:val="32"/>
-          <w:szCs w:val="32"/>
-        </w:rPr>
-      </w:pPr>
       <w:r>
         <w:rPr>
           <w:sz w:val="32"/>
@@ -2126,22 +1443,24 @@
           <w:szCs w:val="32"/>
         </w:rPr>
       </w:pPr>
-    </w:p>
-    <w:p>
-      <w:pPr>
-        <w:pStyle w:val="ListParagraph"/>
-        <w:rPr>
-          <w:sz w:val="32"/>
-          <w:szCs w:val="32"/>
-        </w:rPr>
-      </w:pPr>
-      <w:r>
-        <w:rPr>
-          <w:sz w:val="32"/>
-          <w:szCs w:val="32"/>
-        </w:rPr>
-        <w:t>https://unity3d.com/learn/tutorials/projects/space-shooter-tutorial/counting-points-and-displaying-score?playlist=17147</w:t>
-      </w:r>
+      <w:hyperlink r:id="rId16" w:history="1">
+        <w:r>
+          <w:rPr>
+            <w:rStyle w:val="Hyperlink"/>
+            <w:sz w:val="32"/>
+            <w:szCs w:val="32"/>
+          </w:rPr>
+          <w:t>https://unity3d.com/learn/tutorials/projects/space-shooter-tutorial/counting-points-and-displaying-score?playlist=17147</w:t>
+        </w:r>
+      </w:hyperlink>
+    </w:p>
+    <w:p>
+      <w:pPr>
+        <w:rPr>
+          <w:sz w:val="32"/>
+          <w:szCs w:val="32"/>
+        </w:rPr>
+      </w:pPr>
     </w:p>
     <w:p>
       <w:pPr>
@@ -2525,9 +1844,95 @@
     </w:lvl>
   </w:abstractNum>
   <w:abstractNum w:abstractNumId="3" w15:restartNumberingAfterBreak="0">
+    <w:nsid w:val="4EDB7555"/>
+    <w:multiLevelType w:val="hybridMultilevel"/>
+    <w:tmpl w:val="36A0F456"/>
+    <w:lvl w:ilvl="0" w:tplc="0C09000F">
+      <w:start w:val="1"/>
+      <w:numFmt w:val="decimal"/>
+      <w:lvlText w:val="%1."/>
+      <w:lvlJc w:val="left"/>
+      <w:pPr>
+        <w:ind w:left="720" w:hanging="360"/>
+      </w:pPr>
+    </w:lvl>
+    <w:lvl w:ilvl="1" w:tplc="0C090019" w:tentative="1">
+      <w:start w:val="1"/>
+      <w:numFmt w:val="lowerLetter"/>
+      <w:lvlText w:val="%2."/>
+      <w:lvlJc w:val="left"/>
+      <w:pPr>
+        <w:ind w:left="1440" w:hanging="360"/>
+      </w:pPr>
+    </w:lvl>
+    <w:lvl w:ilvl="2" w:tplc="0C09001B" w:tentative="1">
+      <w:start w:val="1"/>
+      <w:numFmt w:val="lowerRoman"/>
+      <w:lvlText w:val="%3."/>
+      <w:lvlJc w:val="right"/>
+      <w:pPr>
+        <w:ind w:left="2160" w:hanging="180"/>
+      </w:pPr>
+    </w:lvl>
+    <w:lvl w:ilvl="3" w:tplc="0C09000F" w:tentative="1">
+      <w:start w:val="1"/>
+      <w:numFmt w:val="decimal"/>
+      <w:lvlText w:val="%4."/>
+      <w:lvlJc w:val="left"/>
+      <w:pPr>
+        <w:ind w:left="2880" w:hanging="360"/>
+      </w:pPr>
+    </w:lvl>
+    <w:lvl w:ilvl="4" w:tplc="0C090019" w:tentative="1">
+      <w:start w:val="1"/>
+      <w:numFmt w:val="lowerLetter"/>
+      <w:lvlText w:val="%5."/>
+      <w:lvlJc w:val="left"/>
+      <w:pPr>
+        <w:ind w:left="3600" w:hanging="360"/>
+      </w:pPr>
+    </w:lvl>
+    <w:lvl w:ilvl="5" w:tplc="0C09001B" w:tentative="1">
+      <w:start w:val="1"/>
+      <w:numFmt w:val="lowerRoman"/>
+      <w:lvlText w:val="%6."/>
+      <w:lvlJc w:val="right"/>
+      <w:pPr>
+        <w:ind w:left="4320" w:hanging="180"/>
+      </w:pPr>
+    </w:lvl>
+    <w:lvl w:ilvl="6" w:tplc="0C09000F" w:tentative="1">
+      <w:start w:val="1"/>
+      <w:numFmt w:val="decimal"/>
+      <w:lvlText w:val="%7."/>
+      <w:lvlJc w:val="left"/>
+      <w:pPr>
+        <w:ind w:left="5040" w:hanging="360"/>
+      </w:pPr>
+    </w:lvl>
+    <w:lvl w:ilvl="7" w:tplc="0C090019" w:tentative="1">
+      <w:start w:val="1"/>
+      <w:numFmt w:val="lowerLetter"/>
+      <w:lvlText w:val="%8."/>
+      <w:lvlJc w:val="left"/>
+      <w:pPr>
+        <w:ind w:left="5760" w:hanging="360"/>
+      </w:pPr>
+    </w:lvl>
+    <w:lvl w:ilvl="8" w:tplc="0C09001B" w:tentative="1">
+      <w:start w:val="1"/>
+      <w:numFmt w:val="lowerRoman"/>
+      <w:lvlText w:val="%9."/>
+      <w:lvlJc w:val="right"/>
+      <w:pPr>
+        <w:ind w:left="6480" w:hanging="180"/>
+      </w:pPr>
+    </w:lvl>
+  </w:abstractNum>
+  <w:abstractNum w:abstractNumId="4" w15:restartNumberingAfterBreak="0">
     <w:nsid w:val="57DF5335"/>
     <w:multiLevelType w:val="hybridMultilevel"/>
-    <w:tmpl w:val="6A5A77CA"/>
+    <w:tmpl w:val="4A1EC808"/>
     <w:lvl w:ilvl="0" w:tplc="B7640662">
       <w:start w:val="1"/>
       <w:numFmt w:val="decimal"/>
@@ -2613,7 +2018,7 @@
       </w:pPr>
     </w:lvl>
   </w:abstractNum>
-  <w:abstractNum w:abstractNumId="4" w15:restartNumberingAfterBreak="0">
+  <w:abstractNum w:abstractNumId="5" w15:restartNumberingAfterBreak="0">
     <w:nsid w:val="6755747A"/>
     <w:multiLevelType w:val="hybridMultilevel"/>
     <w:tmpl w:val="8BEEA460"/>
@@ -2726,7 +2131,7 @@
       </w:rPr>
     </w:lvl>
   </w:abstractNum>
-  <w:abstractNum w:abstractNumId="5" w15:restartNumberingAfterBreak="0">
+  <w:abstractNum w:abstractNumId="6" w15:restartNumberingAfterBreak="0">
     <w:nsid w:val="7AFC6A6A"/>
     <w:multiLevelType w:val="hybridMultilevel"/>
     <w:tmpl w:val="4A90FF9C"/>
@@ -2822,13 +2227,16 @@
     <w:abstractNumId w:val="2"/>
   </w:num>
   <w:num w:numId="4">
-    <w:abstractNumId w:val="3"/>
+    <w:abstractNumId w:val="4"/>
   </w:num>
   <w:num w:numId="5">
-    <w:abstractNumId w:val="4"/>
+    <w:abstractNumId w:val="5"/>
   </w:num>
   <w:num w:numId="6">
-    <w:abstractNumId w:val="5"/>
+    <w:abstractNumId w:val="6"/>
+  </w:num>
+  <w:num w:numId="7">
+    <w:abstractNumId w:val="3"/>
   </w:num>
 </w:numbering>
 </file>

</xml_diff>